<commit_message>
Some edits to the response
</commit_message>
<xml_diff>
--- a/writeup/diagnostics_tutorial/revision 1/response to reviewer comments.docx
+++ b/writeup/diagnostics_tutorial/revision 1/response to reviewer comments.docx
@@ -40,6 +40,14 @@
           <w:color w:val="222222"/>
           <w:shd w:val="clear" w:color="auto" w:fill="FFFFFF"/>
         </w:rPr>
+        <w:t xml:space="preserve">1. </w:t>
+      </w:r>
+      <w:r>
+        <w:rPr>
+          <w:rFonts w:ascii="Arial" w:eastAsia="Times New Roman" w:hAnsi="Arial" w:cs="Arial"/>
+          <w:color w:val="222222"/>
+          <w:shd w:val="clear" w:color="auto" w:fill="FFFFFF"/>
+        </w:rPr>
         <w:t>Title:  This is a bit vague and should include at least a sub-title stating “A tutorial” or “A review of analytic and pictorial approaches” or etc.  In short, a clear and descriptive title is needed.</w:t>
       </w:r>
     </w:p>
@@ -66,6 +74,14 @@
           <w:color w:val="FF0000"/>
           <w:shd w:val="clear" w:color="auto" w:fill="FFFFFF"/>
         </w:rPr>
+        <w:t xml:space="preserve">Authors response: </w:t>
+      </w:r>
+      <w:r>
+        <w:rPr>
+          <w:rFonts w:ascii="Arial" w:eastAsia="Times New Roman" w:hAnsi="Arial" w:cs="Arial"/>
+          <w:color w:val="FF0000"/>
+          <w:shd w:val="clear" w:color="auto" w:fill="FFFFFF"/>
+        </w:rPr>
         <w:t>We have added ‘A Tutorial’ to the title to indicate that it is a tutorial.</w:t>
       </w:r>
     </w:p>
@@ -90,6 +106,14 @@
           <w:color w:val="222222"/>
           <w:shd w:val="clear" w:color="auto" w:fill="FFFFFF"/>
         </w:rPr>
+        <w:t xml:space="preserve">2. </w:t>
+      </w:r>
+      <w:r>
+        <w:rPr>
+          <w:rFonts w:ascii="Arial" w:eastAsia="Times New Roman" w:hAnsi="Arial" w:cs="Arial"/>
+          <w:color w:val="222222"/>
+          <w:shd w:val="clear" w:color="auto" w:fill="FFFFFF"/>
+        </w:rPr>
         <w:t xml:space="preserve">Abstract: I suggest a structured abstract so that the structure of the work can be made clear and then followed in the MS.  For </w:t>
       </w:r>
       <w:proofErr w:type="gramStart"/>
@@ -115,16 +139,51 @@
       <w:pPr>
         <w:rPr>
           <w:rFonts w:ascii="Arial" w:eastAsia="Times New Roman" w:hAnsi="Arial" w:cs="Arial"/>
-          <w:color w:val="222222"/>
-          <w:shd w:val="clear" w:color="auto" w:fill="FFFFFF"/>
-        </w:rPr>
-      </w:pPr>
-      <w:r>
-        <w:rPr>
-          <w:rFonts w:ascii="Arial" w:eastAsia="Times New Roman" w:hAnsi="Arial" w:cs="Arial"/>
-          <w:color w:val="222222"/>
-        </w:rPr>
-        <w:br/>
+          <w:color w:val="FF0000"/>
+          <w:shd w:val="clear" w:color="auto" w:fill="FFFFFF"/>
+        </w:rPr>
+      </w:pPr>
+    </w:p>
+    <w:p>
+      <w:pPr>
+        <w:rPr>
+          <w:rFonts w:ascii="Arial" w:eastAsia="Times New Roman" w:hAnsi="Arial" w:cs="Arial"/>
+          <w:color w:val="222222"/>
+          <w:shd w:val="clear" w:color="auto" w:fill="FFFFFF"/>
+        </w:rPr>
+      </w:pPr>
+      <w:r>
+        <w:rPr>
+          <w:rFonts w:ascii="Arial" w:eastAsia="Times New Roman" w:hAnsi="Arial" w:cs="Arial"/>
+          <w:color w:val="FF0000"/>
+          <w:highlight w:val="yellow"/>
+          <w:shd w:val="clear" w:color="auto" w:fill="FFFFFF"/>
+        </w:rPr>
+        <w:t>Authors response:</w:t>
+      </w:r>
+      <w:r>
+        <w:rPr>
+          <w:rFonts w:ascii="Arial" w:eastAsia="Times New Roman" w:hAnsi="Arial" w:cs="Arial"/>
+          <w:color w:val="222222"/>
+        </w:rPr>
+        <w:br/>
+      </w:r>
+    </w:p>
+    <w:p>
+      <w:pPr>
+        <w:rPr>
+          <w:rFonts w:ascii="Arial" w:eastAsia="Times New Roman" w:hAnsi="Arial" w:cs="Arial"/>
+          <w:color w:val="222222"/>
+          <w:shd w:val="clear" w:color="auto" w:fill="FFFFFF"/>
+        </w:rPr>
+      </w:pPr>
+      <w:r>
+        <w:rPr>
+          <w:rFonts w:ascii="Arial" w:eastAsia="Times New Roman" w:hAnsi="Arial" w:cs="Arial"/>
+          <w:color w:val="222222"/>
+          <w:shd w:val="clear" w:color="auto" w:fill="FFFFFF"/>
+        </w:rPr>
+        <w:t xml:space="preserve">2. </w:t>
       </w:r>
       <w:r>
         <w:rPr>
@@ -154,6 +213,22 @@
         <w:rPr>
           <w:rFonts w:ascii="Arial" w:eastAsia="Times New Roman" w:hAnsi="Arial" w:cs="Arial"/>
           <w:color w:val="FF0000"/>
+          <w:shd w:val="clear" w:color="auto" w:fill="FFFFFF"/>
+        </w:rPr>
+        <w:t>Authors response:</w:t>
+      </w:r>
+      <w:r>
+        <w:rPr>
+          <w:rFonts w:ascii="Arial" w:eastAsia="Times New Roman" w:hAnsi="Arial" w:cs="Arial"/>
+          <w:color w:val="FF0000"/>
+          <w:shd w:val="clear" w:color="auto" w:fill="FFFFFF"/>
+        </w:rPr>
+        <w:t xml:space="preserve"> </w:t>
+      </w:r>
+      <w:r>
+        <w:rPr>
+          <w:rFonts w:ascii="Arial" w:eastAsia="Times New Roman" w:hAnsi="Arial" w:cs="Arial"/>
+          <w:color w:val="FF0000"/>
         </w:rPr>
         <w:t>We have removed more conversational text. We have also structured headings so that they follow your suggestion.</w:t>
       </w:r>
@@ -179,6 +254,14 @@
           <w:color w:val="222222"/>
           <w:shd w:val="clear" w:color="auto" w:fill="FFFFFF"/>
         </w:rPr>
+        <w:t xml:space="preserve">3. </w:t>
+      </w:r>
+      <w:r>
+        <w:rPr>
+          <w:rFonts w:ascii="Arial" w:eastAsia="Times New Roman" w:hAnsi="Arial" w:cs="Arial"/>
+          <w:color w:val="222222"/>
+          <w:shd w:val="clear" w:color="auto" w:fill="FFFFFF"/>
+        </w:rPr>
         <w:t xml:space="preserve">Overall:  Please also make clear up front, how this review adds to other review of missing data methods (for meta-analysis) to date.  EG, the paper mentions </w:t>
       </w:r>
       <w:proofErr w:type="spellStart"/>
@@ -219,9 +302,40 @@
         <w:rPr>
           <w:rFonts w:ascii="Arial" w:eastAsia="Times New Roman" w:hAnsi="Arial" w:cs="Arial"/>
           <w:color w:val="FF0000"/>
-        </w:rPr>
-        <w:t xml:space="preserve">We have noted that the contribution of this article is to advocate for EMA and to demonstrate one: </w:t>
-      </w:r>
+          <w:shd w:val="clear" w:color="auto" w:fill="FFFFFF"/>
+        </w:rPr>
+        <w:t>Authors response:</w:t>
+      </w:r>
+      <w:r>
+        <w:rPr>
+          <w:rFonts w:ascii="Arial" w:eastAsia="Times New Roman" w:hAnsi="Arial" w:cs="Arial"/>
+          <w:color w:val="FF0000"/>
+          <w:shd w:val="clear" w:color="auto" w:fill="FFFFFF"/>
+        </w:rPr>
+        <w:t xml:space="preserve"> </w:t>
+      </w:r>
+      <w:r>
+        <w:rPr>
+          <w:rFonts w:ascii="Arial" w:eastAsia="Times New Roman" w:hAnsi="Arial" w:cs="Arial"/>
+          <w:color w:val="FF0000"/>
+        </w:rPr>
+        <w:t>We have noted that the contribution of this article is to advocate for EMA and to demonstrate one</w:t>
+      </w:r>
+      <w:r>
+        <w:rPr>
+          <w:rFonts w:ascii="Arial" w:eastAsia="Times New Roman" w:hAnsi="Arial" w:cs="Arial"/>
+          <w:color w:val="FF0000"/>
+        </w:rPr>
+        <w:t>. The revised text reads as follows:</w:t>
+      </w:r>
+    </w:p>
+    <w:p>
+      <w:pPr>
+        <w:rPr>
+          <w:rFonts w:ascii="Arial" w:eastAsia="Times New Roman" w:hAnsi="Arial" w:cs="Arial"/>
+          <w:color w:val="FF0000"/>
+        </w:rPr>
+      </w:pPr>
     </w:p>
     <w:p>
       <w:pPr>
@@ -258,23 +372,21 @@
           <w:rFonts w:ascii="Arial" w:eastAsia="Times New Roman" w:hAnsi="Arial" w:cs="Arial"/>
           <w:color w:val="FF0000"/>
         </w:rPr>
-        <w:t xml:space="preserve">, Cook, &amp; Swayne, 1996) akin to classical exploratory data analyses (Tukey, 1962). These explorations, which occur before running confirmatory statistical analyses, can shed greater light on key issues relevant to missingness. Tools for doing so are only now emerging in statistics, but these tools have yet to gain broader traction in quantitative </w:t>
-      </w:r>
-      <w:proofErr w:type="gramStart"/>
-      <w:r>
-        <w:rPr>
-          <w:rFonts w:ascii="Arial" w:eastAsia="Times New Roman" w:hAnsi="Arial" w:cs="Arial"/>
-          <w:color w:val="FF0000"/>
-        </w:rPr>
-        <w:t>disciplines(</w:t>
-      </w:r>
-      <w:proofErr w:type="gramEnd"/>
-      <w:r>
-        <w:rPr>
-          <w:rFonts w:ascii="Arial" w:eastAsia="Times New Roman" w:hAnsi="Arial" w:cs="Arial"/>
-          <w:color w:val="FF0000"/>
-        </w:rPr>
-        <w:t xml:space="preserve">Tierney, 2017; Tierney &amp; Cook, 2018). </w:t>
+        <w:t>, Cook, &amp; Swayne, 1996) akin to classical exploratory data analyses (Tukey, 1962). These explorations, which occur before running confirmatory statistical analyses, can shed greater light on key issues relevant to missingness. Tools for doing so are only now emerging in statistics, but these tools have yet to gain broader traction in quantitative disciplines</w:t>
+      </w:r>
+      <w:r>
+        <w:rPr>
+          <w:rFonts w:ascii="Arial" w:eastAsia="Times New Roman" w:hAnsi="Arial" w:cs="Arial"/>
+          <w:color w:val="FF0000"/>
+        </w:rPr>
+        <w:t xml:space="preserve"> </w:t>
+      </w:r>
+      <w:r>
+        <w:rPr>
+          <w:rFonts w:ascii="Arial" w:eastAsia="Times New Roman" w:hAnsi="Arial" w:cs="Arial"/>
+          <w:color w:val="FF0000"/>
+        </w:rPr>
+        <w:t xml:space="preserve">(Tierney, 2017; Tierney &amp; Cook, 2018). </w:t>
       </w:r>
       <w:r>
         <w:rPr>
@@ -321,6 +433,14 @@
           <w:color w:val="222222"/>
           <w:shd w:val="clear" w:color="auto" w:fill="FFFFFF"/>
         </w:rPr>
+        <w:t xml:space="preserve">4. </w:t>
+      </w:r>
+      <w:r>
+        <w:rPr>
+          <w:rFonts w:ascii="Arial" w:eastAsia="Times New Roman" w:hAnsi="Arial" w:cs="Arial"/>
+          <w:color w:val="222222"/>
+          <w:shd w:val="clear" w:color="auto" w:fill="FFFFFF"/>
+        </w:rPr>
         <w:t>The Introduction reviews different types of missing data in meta-analysis and this is great (Section: Missing Data in Meta-Analysis).  This would be better as a table where each type is given a descriptive name and definition, then this section can briefly touch upon methods for handling each ‘scenario’ and then locate the present work in scenario two.</w:t>
       </w:r>
     </w:p>
@@ -332,39 +452,83 @@
           <w:shd w:val="clear" w:color="auto" w:fill="FFFFFF"/>
         </w:rPr>
       </w:pPr>
-      <w:r>
-        <w:rPr>
-          <w:rFonts w:ascii="Arial" w:eastAsia="Times New Roman" w:hAnsi="Arial" w:cs="Arial"/>
-          <w:color w:val="222222"/>
-        </w:rPr>
-        <w:br/>
-      </w:r>
-      <w:r>
-        <w:rPr>
-          <w:rFonts w:ascii="Arial" w:eastAsia="Times New Roman" w:hAnsi="Arial" w:cs="Arial"/>
-          <w:color w:val="222222"/>
-          <w:shd w:val="clear" w:color="auto" w:fill="FFFFFF"/>
-        </w:rPr>
-        <w:t xml:space="preserve">Next is what might be the Method section?  With a Notation introduction and introduction to the study dataset.  Regarding the latter, please describe more clearly the key findings of the Tanner-Smith meta, as this should thread throughout the MS to </w:t>
-      </w:r>
-      <w:r>
-        <w:rPr>
-          <w:rFonts w:ascii="Arial" w:eastAsia="Times New Roman" w:hAnsi="Arial" w:cs="Arial"/>
-          <w:color w:val="222222"/>
+    </w:p>
+    <w:p>
+      <w:pPr>
+        <w:rPr>
+          <w:rFonts w:ascii="Arial" w:eastAsia="Times New Roman" w:hAnsi="Arial" w:cs="Arial"/>
+          <w:color w:val="222222"/>
+          <w:shd w:val="clear" w:color="auto" w:fill="FFFFFF"/>
+        </w:rPr>
+      </w:pPr>
+      <w:r>
+        <w:rPr>
+          <w:rFonts w:ascii="Arial" w:eastAsia="Times New Roman" w:hAnsi="Arial" w:cs="Arial"/>
+          <w:color w:val="FF0000"/>
+          <w:highlight w:val="yellow"/>
           <w:shd w:val="clear" w:color="auto" w:fill="FFFFFF"/>
         </w:rPr>
         <w:lastRenderedPageBreak/>
-        <w:t>arrive at implications of the analyses for what was found in this particular meta-analysis.  As it stands, the Tanner-Smith data is used for example, but a substantive story revealed by these suggested analyses can be clearer.</w:t>
-      </w:r>
-    </w:p>
-    <w:p>
-      <w:pPr>
-        <w:rPr>
-          <w:rFonts w:ascii="Arial" w:eastAsia="Times New Roman" w:hAnsi="Arial" w:cs="Arial"/>
-          <w:color w:val="222222"/>
-          <w:shd w:val="clear" w:color="auto" w:fill="FFFFFF"/>
-        </w:rPr>
-      </w:pPr>
+        <w:t>Authors response:</w:t>
+      </w:r>
+    </w:p>
+    <w:p>
+      <w:pPr>
+        <w:rPr>
+          <w:rFonts w:ascii="Arial" w:eastAsia="Times New Roman" w:hAnsi="Arial" w:cs="Arial"/>
+          <w:color w:val="222222"/>
+          <w:shd w:val="clear" w:color="auto" w:fill="FFFFFF"/>
+        </w:rPr>
+      </w:pPr>
+      <w:r>
+        <w:rPr>
+          <w:rFonts w:ascii="Arial" w:eastAsia="Times New Roman" w:hAnsi="Arial" w:cs="Arial"/>
+          <w:color w:val="222222"/>
+        </w:rPr>
+        <w:br/>
+      </w:r>
+      <w:r>
+        <w:rPr>
+          <w:rFonts w:ascii="Arial" w:eastAsia="Times New Roman" w:hAnsi="Arial" w:cs="Arial"/>
+          <w:color w:val="222222"/>
+          <w:shd w:val="clear" w:color="auto" w:fill="FFFFFF"/>
+        </w:rPr>
+        <w:t xml:space="preserve">5. </w:t>
+      </w:r>
+      <w:r>
+        <w:rPr>
+          <w:rFonts w:ascii="Arial" w:eastAsia="Times New Roman" w:hAnsi="Arial" w:cs="Arial"/>
+          <w:color w:val="222222"/>
+          <w:shd w:val="clear" w:color="auto" w:fill="FFFFFF"/>
+        </w:rPr>
+        <w:t>Next is what might be the Method section?  With a Notation introduction and introduction to the study dataset.  Regarding the latter, please describe more clearly the key findings of the Tanner-Smith meta, as this should thread throughout the MS to arrive at implications of the analyses for what was found in this particular meta-analysis.  As it stands, the Tanner-Smith data is used for example, but a substantive story revealed by these suggested analyses can be clearer.</w:t>
+      </w:r>
+    </w:p>
+    <w:p>
+      <w:pPr>
+        <w:rPr>
+          <w:rFonts w:ascii="Arial" w:eastAsia="Times New Roman" w:hAnsi="Arial" w:cs="Arial"/>
+          <w:color w:val="222222"/>
+        </w:rPr>
+      </w:pPr>
+    </w:p>
+    <w:p>
+      <w:pPr>
+        <w:rPr>
+          <w:rFonts w:ascii="Arial" w:eastAsia="Times New Roman" w:hAnsi="Arial" w:cs="Arial"/>
+          <w:color w:val="222222"/>
+          <w:shd w:val="clear" w:color="auto" w:fill="FFFFFF"/>
+        </w:rPr>
+      </w:pPr>
+      <w:r>
+        <w:rPr>
+          <w:rFonts w:ascii="Arial" w:eastAsia="Times New Roman" w:hAnsi="Arial" w:cs="Arial"/>
+          <w:color w:val="FF0000"/>
+          <w:highlight w:val="yellow"/>
+          <w:shd w:val="clear" w:color="auto" w:fill="FFFFFF"/>
+        </w:rPr>
+        <w:t>Authors response:</w:t>
+      </w:r>
       <w:r>
         <w:rPr>
           <w:rFonts w:ascii="Arial" w:eastAsia="Times New Roman" w:hAnsi="Arial" w:cs="Arial"/>
@@ -411,6 +575,22 @@
           <w:color w:val="222222"/>
           <w:shd w:val="clear" w:color="auto" w:fill="FFFFFF"/>
         </w:rPr>
+        <w:t>6</w:t>
+      </w:r>
+      <w:r>
+        <w:rPr>
+          <w:rFonts w:ascii="Arial" w:eastAsia="Times New Roman" w:hAnsi="Arial" w:cs="Arial"/>
+          <w:color w:val="222222"/>
+          <w:shd w:val="clear" w:color="auto" w:fill="FFFFFF"/>
+        </w:rPr>
+        <w:t xml:space="preserve">. </w:t>
+      </w:r>
+      <w:r>
+        <w:rPr>
+          <w:rFonts w:ascii="Arial" w:eastAsia="Times New Roman" w:hAnsi="Arial" w:cs="Arial"/>
+          <w:color w:val="222222"/>
+          <w:shd w:val="clear" w:color="auto" w:fill="FFFFFF"/>
+        </w:rPr>
         <w:t xml:space="preserve">Treatment as Usual is the common term or Usual Care.  I would use either of these consistently </w:t>
       </w:r>
       <w:proofErr w:type="gramStart"/>
@@ -446,9 +626,24 @@
         <w:rPr>
           <w:rFonts w:ascii="Arial" w:eastAsia="Times New Roman" w:hAnsi="Arial" w:cs="Arial"/>
           <w:color w:val="FF0000"/>
-          <w:shd w:val="clear" w:color="auto" w:fill="FFFFFF"/>
-        </w:rPr>
-      </w:pPr>
+        </w:rPr>
+      </w:pPr>
+      <w:r>
+        <w:rPr>
+          <w:rFonts w:ascii="Arial" w:eastAsia="Times New Roman" w:hAnsi="Arial" w:cs="Arial"/>
+          <w:color w:val="FF0000"/>
+          <w:shd w:val="clear" w:color="auto" w:fill="FFFFFF"/>
+        </w:rPr>
+        <w:t>Authors response:</w:t>
+      </w:r>
+      <w:r>
+        <w:rPr>
+          <w:rFonts w:ascii="Arial" w:eastAsia="Times New Roman" w:hAnsi="Arial" w:cs="Arial"/>
+          <w:color w:val="FF0000"/>
+          <w:shd w:val="clear" w:color="auto" w:fill="FFFFFF"/>
+        </w:rPr>
+        <w:t xml:space="preserve"> </w:t>
+      </w:r>
       <w:r>
         <w:rPr>
           <w:rFonts w:ascii="Arial" w:eastAsia="Times New Roman" w:hAnsi="Arial" w:cs="Arial"/>
@@ -473,7 +668,48 @@
           <w:color w:val="FF0000"/>
           <w:shd w:val="clear" w:color="auto" w:fill="FFFFFF"/>
         </w:rPr>
-        <w:t xml:space="preserve"> in the revision: “</w:t>
+        <w:t xml:space="preserve"> in the revision</w:t>
+      </w:r>
+      <w:r>
+        <w:rPr>
+          <w:rFonts w:ascii="Arial" w:eastAsia="Times New Roman" w:hAnsi="Arial" w:cs="Arial"/>
+          <w:color w:val="FF0000"/>
+          <w:shd w:val="clear" w:color="auto" w:fill="FFFFFF"/>
+        </w:rPr>
+        <w:t xml:space="preserve">. </w:t>
+      </w:r>
+      <w:r>
+        <w:rPr>
+          <w:rFonts w:ascii="Arial" w:eastAsia="Times New Roman" w:hAnsi="Arial" w:cs="Arial"/>
+          <w:color w:val="FF0000"/>
+        </w:rPr>
+        <w:t>The revised text reads as follows:</w:t>
+      </w:r>
+    </w:p>
+    <w:p>
+      <w:pPr>
+        <w:rPr>
+          <w:rFonts w:ascii="Arial" w:eastAsia="Times New Roman" w:hAnsi="Arial" w:cs="Arial"/>
+          <w:color w:val="FF0000"/>
+          <w:shd w:val="clear" w:color="auto" w:fill="FFFFFF"/>
+        </w:rPr>
+      </w:pPr>
+    </w:p>
+    <w:p>
+      <w:pPr>
+        <w:rPr>
+          <w:rFonts w:ascii="Arial" w:eastAsia="Times New Roman" w:hAnsi="Arial" w:cs="Arial"/>
+          <w:color w:val="FF0000"/>
+          <w:shd w:val="clear" w:color="auto" w:fill="FFFFFF"/>
+        </w:rPr>
+      </w:pPr>
+      <w:r>
+        <w:rPr>
+          <w:rFonts w:ascii="Arial" w:eastAsia="Times New Roman" w:hAnsi="Arial" w:cs="Arial"/>
+          <w:color w:val="FF0000"/>
+          <w:shd w:val="clear" w:color="auto" w:fill="FFFFFF"/>
+        </w:rPr>
+        <w:t>“</w:t>
       </w:r>
       <w:r>
         <w:rPr>
@@ -529,6 +765,22 @@
           <w:color w:val="222222"/>
           <w:shd w:val="clear" w:color="auto" w:fill="FFFFFF"/>
         </w:rPr>
+        <w:t>7</w:t>
+      </w:r>
+      <w:r>
+        <w:rPr>
+          <w:rFonts w:ascii="Arial" w:eastAsia="Times New Roman" w:hAnsi="Arial" w:cs="Arial"/>
+          <w:color w:val="222222"/>
+          <w:shd w:val="clear" w:color="auto" w:fill="FFFFFF"/>
+        </w:rPr>
+        <w:t xml:space="preserve">. </w:t>
+      </w:r>
+      <w:r>
+        <w:rPr>
+          <w:rFonts w:ascii="Arial" w:eastAsia="Times New Roman" w:hAnsi="Arial" w:cs="Arial"/>
+          <w:color w:val="222222"/>
+          <w:shd w:val="clear" w:color="auto" w:fill="FFFFFF"/>
+        </w:rPr>
         <w:t>When referring to Tanner-Smith variables be as exact as possible rather than summarizing.</w:t>
       </w:r>
     </w:p>
@@ -570,32 +822,104 @@
         <w:rPr>
           <w:rFonts w:ascii="Arial" w:eastAsia="Times New Roman" w:hAnsi="Arial" w:cs="Arial"/>
           <w:color w:val="FF0000"/>
-          <w:shd w:val="clear" w:color="auto" w:fill="FFFFFF"/>
-        </w:rPr>
-      </w:pPr>
-      <w:r>
-        <w:rPr>
-          <w:rFonts w:ascii="Arial" w:eastAsia="Times New Roman" w:hAnsi="Arial" w:cs="Arial"/>
-          <w:color w:val="FF0000"/>
-          <w:shd w:val="clear" w:color="auto" w:fill="FFFFFF"/>
-        </w:rPr>
-        <w:t>We have clarified this: “However, they did not find strong relationships between the characteristics of adolescents in the studies and the effectiveness of interventions after controlling for intervention type.”</w:t>
-      </w:r>
-    </w:p>
-    <w:p>
-      <w:pPr>
-        <w:rPr>
-          <w:rFonts w:ascii="Arial" w:eastAsia="Times New Roman" w:hAnsi="Arial" w:cs="Arial"/>
-          <w:color w:val="222222"/>
-          <w:shd w:val="clear" w:color="auto" w:fill="FFFFFF"/>
-        </w:rPr>
-      </w:pPr>
-      <w:r>
-        <w:rPr>
-          <w:rFonts w:ascii="Arial" w:eastAsia="Times New Roman" w:hAnsi="Arial" w:cs="Arial"/>
-          <w:color w:val="222222"/>
-        </w:rPr>
-        <w:br/>
+        </w:rPr>
+      </w:pPr>
+      <w:r>
+        <w:rPr>
+          <w:rFonts w:ascii="Arial" w:eastAsia="Times New Roman" w:hAnsi="Arial" w:cs="Arial"/>
+          <w:color w:val="FF0000"/>
+          <w:shd w:val="clear" w:color="auto" w:fill="FFFFFF"/>
+        </w:rPr>
+        <w:t>Authors response:</w:t>
+      </w:r>
+      <w:r>
+        <w:rPr>
+          <w:rFonts w:ascii="Arial" w:eastAsia="Times New Roman" w:hAnsi="Arial" w:cs="Arial"/>
+          <w:color w:val="FF0000"/>
+          <w:shd w:val="clear" w:color="auto" w:fill="FFFFFF"/>
+        </w:rPr>
+        <w:t xml:space="preserve"> </w:t>
+      </w:r>
+      <w:r>
+        <w:rPr>
+          <w:rFonts w:ascii="Arial" w:eastAsia="Times New Roman" w:hAnsi="Arial" w:cs="Arial"/>
+          <w:color w:val="FF0000"/>
+          <w:shd w:val="clear" w:color="auto" w:fill="FFFFFF"/>
+        </w:rPr>
+        <w:t>We have clarified this</w:t>
+      </w:r>
+      <w:r>
+        <w:rPr>
+          <w:rFonts w:ascii="Arial" w:eastAsia="Times New Roman" w:hAnsi="Arial" w:cs="Arial"/>
+          <w:color w:val="FF0000"/>
+          <w:shd w:val="clear" w:color="auto" w:fill="FFFFFF"/>
+        </w:rPr>
+        <w:t xml:space="preserve">. </w:t>
+      </w:r>
+      <w:r>
+        <w:rPr>
+          <w:rFonts w:ascii="Arial" w:eastAsia="Times New Roman" w:hAnsi="Arial" w:cs="Arial"/>
+          <w:color w:val="FF0000"/>
+        </w:rPr>
+        <w:t>The revised text reads as follows:</w:t>
+      </w:r>
+    </w:p>
+    <w:p>
+      <w:pPr>
+        <w:rPr>
+          <w:rFonts w:ascii="Arial" w:eastAsia="Times New Roman" w:hAnsi="Arial" w:cs="Arial"/>
+          <w:color w:val="FF0000"/>
+          <w:shd w:val="clear" w:color="auto" w:fill="FFFFFF"/>
+        </w:rPr>
+      </w:pPr>
+    </w:p>
+    <w:p>
+      <w:pPr>
+        <w:rPr>
+          <w:rFonts w:ascii="Arial" w:eastAsia="Times New Roman" w:hAnsi="Arial" w:cs="Arial"/>
+          <w:color w:val="FF0000"/>
+          <w:shd w:val="clear" w:color="auto" w:fill="FFFFFF"/>
+        </w:rPr>
+      </w:pPr>
+      <w:r>
+        <w:rPr>
+          <w:rFonts w:ascii="Arial" w:eastAsia="Times New Roman" w:hAnsi="Arial" w:cs="Arial"/>
+          <w:color w:val="FF0000"/>
+          <w:shd w:val="clear" w:color="auto" w:fill="FFFFFF"/>
+        </w:rPr>
+        <w:t xml:space="preserve"> “However, they did not find strong relationships between the characteristics of adolescents in the studies and the effectiveness of interventions after controlling for intervention type.”</w:t>
+      </w:r>
+    </w:p>
+    <w:p>
+      <w:pPr>
+        <w:rPr>
+          <w:rFonts w:ascii="Arial" w:eastAsia="Times New Roman" w:hAnsi="Arial" w:cs="Arial"/>
+          <w:color w:val="222222"/>
+          <w:shd w:val="clear" w:color="auto" w:fill="FFFFFF"/>
+        </w:rPr>
+      </w:pPr>
+      <w:r>
+        <w:rPr>
+          <w:rFonts w:ascii="Arial" w:eastAsia="Times New Roman" w:hAnsi="Arial" w:cs="Arial"/>
+          <w:color w:val="222222"/>
+        </w:rPr>
+        <w:br/>
+      </w:r>
+      <w:r>
+        <w:rPr>
+          <w:rFonts w:ascii="Arial" w:eastAsia="Times New Roman" w:hAnsi="Arial" w:cs="Arial"/>
+          <w:color w:val="222222"/>
+          <w:shd w:val="clear" w:color="auto" w:fill="FFFFFF"/>
+        </w:rPr>
+        <w:t>8</w:t>
+      </w:r>
+      <w:r>
+        <w:rPr>
+          <w:rFonts w:ascii="Arial" w:eastAsia="Times New Roman" w:hAnsi="Arial" w:cs="Arial"/>
+          <w:color w:val="222222"/>
+          <w:shd w:val="clear" w:color="auto" w:fill="FFFFFF"/>
+        </w:rPr>
+        <w:t xml:space="preserve">. </w:t>
       </w:r>
       <w:r>
         <w:rPr>
@@ -610,16 +934,58 @@
       <w:pPr>
         <w:rPr>
           <w:rFonts w:ascii="Arial" w:eastAsia="Times New Roman" w:hAnsi="Arial" w:cs="Arial"/>
-          <w:color w:val="222222"/>
-          <w:shd w:val="clear" w:color="auto" w:fill="FFFFFF"/>
-        </w:rPr>
-      </w:pPr>
-      <w:r>
-        <w:rPr>
-          <w:rFonts w:ascii="Arial" w:eastAsia="Times New Roman" w:hAnsi="Arial" w:cs="Arial"/>
-          <w:color w:val="222222"/>
-        </w:rPr>
-        <w:br/>
+          <w:color w:val="FF0000"/>
+          <w:shd w:val="clear" w:color="auto" w:fill="FFFFFF"/>
+        </w:rPr>
+      </w:pPr>
+    </w:p>
+    <w:p>
+      <w:pPr>
+        <w:rPr>
+          <w:rFonts w:ascii="Arial" w:eastAsia="Times New Roman" w:hAnsi="Arial" w:cs="Arial"/>
+          <w:color w:val="222222"/>
+        </w:rPr>
+      </w:pPr>
+      <w:r>
+        <w:rPr>
+          <w:rFonts w:ascii="Arial" w:eastAsia="Times New Roman" w:hAnsi="Arial" w:cs="Arial"/>
+          <w:color w:val="FF0000"/>
+          <w:highlight w:val="yellow"/>
+          <w:shd w:val="clear" w:color="auto" w:fill="FFFFFF"/>
+        </w:rPr>
+        <w:t>Authors response:</w:t>
+      </w:r>
+    </w:p>
+    <w:p>
+      <w:pPr>
+        <w:rPr>
+          <w:rFonts w:ascii="Arial" w:eastAsia="Times New Roman" w:hAnsi="Arial" w:cs="Arial"/>
+          <w:color w:val="222222"/>
+          <w:shd w:val="clear" w:color="auto" w:fill="FFFFFF"/>
+        </w:rPr>
+      </w:pPr>
+      <w:r>
+        <w:rPr>
+          <w:rFonts w:ascii="Arial" w:eastAsia="Times New Roman" w:hAnsi="Arial" w:cs="Arial"/>
+          <w:color w:val="222222"/>
+        </w:rPr>
+        <w:br/>
+      </w:r>
+      <w:r>
+        <w:rPr>
+          <w:rFonts w:ascii="Arial" w:eastAsia="Times New Roman" w:hAnsi="Arial" w:cs="Arial"/>
+          <w:color w:val="222222"/>
+          <w:shd w:val="clear" w:color="auto" w:fill="FFFFFF"/>
+        </w:rPr>
+        <w:t>9</w:t>
+      </w:r>
+      <w:r>
+        <w:rPr>
+          <w:rFonts w:ascii="Arial" w:eastAsia="Times New Roman" w:hAnsi="Arial" w:cs="Arial"/>
+          <w:color w:val="222222"/>
+          <w:shd w:val="clear" w:color="auto" w:fill="FFFFFF"/>
+        </w:rPr>
+        <w:t xml:space="preserve">. </w:t>
       </w:r>
       <w:r>
         <w:rPr>
@@ -653,99 +1019,130 @@
           <w:color w:val="FF0000"/>
           <w:shd w:val="clear" w:color="auto" w:fill="FFFFFF"/>
         </w:rPr>
+        <w:t>Authors response:</w:t>
+      </w:r>
+      <w:r>
+        <w:rPr>
+          <w:rFonts w:ascii="Arial" w:eastAsia="Times New Roman" w:hAnsi="Arial" w:cs="Arial"/>
+          <w:color w:val="FF0000"/>
+          <w:shd w:val="clear" w:color="auto" w:fill="FFFFFF"/>
+        </w:rPr>
+        <w:t xml:space="preserve"> </w:t>
+      </w:r>
+      <w:r>
+        <w:rPr>
+          <w:rFonts w:ascii="Arial" w:eastAsia="Times New Roman" w:hAnsi="Arial" w:cs="Arial"/>
+          <w:color w:val="FF0000"/>
+          <w:shd w:val="clear" w:color="auto" w:fill="FFFFFF"/>
+        </w:rPr>
         <w:t xml:space="preserve">We appreciate </w:t>
       </w:r>
+      <w:r>
+        <w:rPr>
+          <w:rFonts w:ascii="Arial" w:eastAsia="Times New Roman" w:hAnsi="Arial" w:cs="Arial"/>
+          <w:color w:val="FF0000"/>
+          <w:shd w:val="clear" w:color="auto" w:fill="FFFFFF"/>
+        </w:rPr>
+        <w:t>this and</w:t>
+      </w:r>
+      <w:r>
+        <w:rPr>
+          <w:rFonts w:ascii="Arial" w:eastAsia="Times New Roman" w:hAnsi="Arial" w:cs="Arial"/>
+          <w:color w:val="FF0000"/>
+          <w:shd w:val="clear" w:color="auto" w:fill="FFFFFF"/>
+        </w:rPr>
+        <w:t xml:space="preserve"> have removed this heading in our re-structuring of this article.</w:t>
+      </w:r>
+    </w:p>
+    <w:p>
+      <w:pPr>
+        <w:rPr>
+          <w:rFonts w:ascii="Arial" w:eastAsia="Times New Roman" w:hAnsi="Arial" w:cs="Arial"/>
+          <w:color w:val="222222"/>
+          <w:shd w:val="clear" w:color="auto" w:fill="FFFFFF"/>
+        </w:rPr>
+      </w:pPr>
+      <w:r>
+        <w:rPr>
+          <w:rFonts w:ascii="Arial" w:eastAsia="Times New Roman" w:hAnsi="Arial" w:cs="Arial"/>
+          <w:color w:val="222222"/>
+        </w:rPr>
+        <w:lastRenderedPageBreak/>
+        <w:br/>
+      </w:r>
+      <w:r>
+        <w:rPr>
+          <w:rFonts w:ascii="Arial" w:eastAsia="Times New Roman" w:hAnsi="Arial" w:cs="Arial"/>
+          <w:color w:val="222222"/>
+          <w:shd w:val="clear" w:color="auto" w:fill="FFFFFF"/>
+        </w:rPr>
+        <w:t>10</w:t>
+      </w:r>
+      <w:r>
+        <w:rPr>
+          <w:rFonts w:ascii="Arial" w:eastAsia="Times New Roman" w:hAnsi="Arial" w:cs="Arial"/>
+          <w:color w:val="222222"/>
+          <w:shd w:val="clear" w:color="auto" w:fill="FFFFFF"/>
+        </w:rPr>
+        <w:t xml:space="preserve">. </w:t>
+      </w:r>
+      <w:r>
+        <w:rPr>
+          <w:rFonts w:ascii="Arial" w:eastAsia="Times New Roman" w:hAnsi="Arial" w:cs="Arial"/>
+          <w:color w:val="222222"/>
+          <w:shd w:val="clear" w:color="auto" w:fill="FFFFFF"/>
+        </w:rPr>
+        <w:t xml:space="preserve">“Much of the literature on MAR tests compares specific models for dropout in longitudinal studies, which is almost never an issue for the </w:t>
+      </w:r>
+      <w:proofErr w:type="spellStart"/>
+      <w:r>
+        <w:rPr>
+          <w:rFonts w:ascii="Arial" w:eastAsia="Times New Roman" w:hAnsi="Arial" w:cs="Arial"/>
+          <w:color w:val="222222"/>
+          <w:shd w:val="clear" w:color="auto" w:fill="FFFFFF"/>
+        </w:rPr>
+        <w:t>metaanalyst</w:t>
+      </w:r>
+      <w:proofErr w:type="spellEnd"/>
+      <w:r>
+        <w:rPr>
+          <w:rFonts w:ascii="Arial" w:eastAsia="Times New Roman" w:hAnsi="Arial" w:cs="Arial"/>
+          <w:color w:val="222222"/>
+          <w:shd w:val="clear" w:color="auto" w:fill="FFFFFF"/>
+        </w:rPr>
+        <w:t xml:space="preserve"> (</w:t>
+      </w:r>
+      <w:proofErr w:type="spellStart"/>
+      <w:r>
+        <w:rPr>
+          <w:rFonts w:ascii="Arial" w:eastAsia="Times New Roman" w:hAnsi="Arial" w:cs="Arial"/>
+          <w:color w:val="222222"/>
+          <w:shd w:val="clear" w:color="auto" w:fill="FFFFFF"/>
+        </w:rPr>
+        <w:t>Molenberghs</w:t>
+      </w:r>
+      <w:proofErr w:type="spellEnd"/>
+      <w:r>
+        <w:rPr>
+          <w:rFonts w:ascii="Arial" w:eastAsia="Times New Roman" w:hAnsi="Arial" w:cs="Arial"/>
+          <w:color w:val="222222"/>
+          <w:shd w:val="clear" w:color="auto" w:fill="FFFFFF"/>
+        </w:rPr>
+        <w:t xml:space="preserve"> et al., 2008; Rhoads, 2012).” This sentence is unclear to me.  Why would this not be an issue for a </w:t>
+      </w:r>
       <w:proofErr w:type="gramStart"/>
       <w:r>
         <w:rPr>
           <w:rFonts w:ascii="Arial" w:eastAsia="Times New Roman" w:hAnsi="Arial" w:cs="Arial"/>
-          <w:color w:val="FF0000"/>
-          <w:shd w:val="clear" w:color="auto" w:fill="FFFFFF"/>
-        </w:rPr>
-        <w:t>this, and</w:t>
+          <w:color w:val="222222"/>
+          <w:shd w:val="clear" w:color="auto" w:fill="FFFFFF"/>
+        </w:rPr>
+        <w:t>meta-analysts</w:t>
       </w:r>
       <w:proofErr w:type="gramEnd"/>
       <w:r>
         <w:rPr>
           <w:rFonts w:ascii="Arial" w:eastAsia="Times New Roman" w:hAnsi="Arial" w:cs="Arial"/>
-          <w:color w:val="FF0000"/>
-          <w:shd w:val="clear" w:color="auto" w:fill="FFFFFF"/>
-        </w:rPr>
-        <w:t xml:space="preserve"> have removed this heading in our re-structuring of this article.</w:t>
-      </w:r>
-    </w:p>
-    <w:p>
-      <w:pPr>
-        <w:rPr>
-          <w:rFonts w:ascii="Arial" w:eastAsia="Times New Roman" w:hAnsi="Arial" w:cs="Arial"/>
-          <w:color w:val="222222"/>
-          <w:shd w:val="clear" w:color="auto" w:fill="FFFFFF"/>
-        </w:rPr>
-      </w:pPr>
-      <w:r>
-        <w:rPr>
-          <w:rFonts w:ascii="Arial" w:eastAsia="Times New Roman" w:hAnsi="Arial" w:cs="Arial"/>
-          <w:color w:val="222222"/>
-        </w:rPr>
-        <w:br/>
-      </w:r>
-      <w:r>
-        <w:rPr>
-          <w:rFonts w:ascii="Arial" w:eastAsia="Times New Roman" w:hAnsi="Arial" w:cs="Arial"/>
-          <w:color w:val="222222"/>
-          <w:shd w:val="clear" w:color="auto" w:fill="FFFFFF"/>
-        </w:rPr>
-        <w:t xml:space="preserve">“Much of the literature on MAR tests compares specific models for dropout in longitudinal studies, which is almost never an issue for the </w:t>
-      </w:r>
-      <w:proofErr w:type="spellStart"/>
-      <w:r>
-        <w:rPr>
-          <w:rFonts w:ascii="Arial" w:eastAsia="Times New Roman" w:hAnsi="Arial" w:cs="Arial"/>
-          <w:color w:val="222222"/>
-          <w:shd w:val="clear" w:color="auto" w:fill="FFFFFF"/>
-        </w:rPr>
-        <w:t>metaanalyst</w:t>
-      </w:r>
-      <w:proofErr w:type="spellEnd"/>
-      <w:r>
-        <w:rPr>
-          <w:rFonts w:ascii="Arial" w:eastAsia="Times New Roman" w:hAnsi="Arial" w:cs="Arial"/>
-          <w:color w:val="222222"/>
-          <w:shd w:val="clear" w:color="auto" w:fill="FFFFFF"/>
-        </w:rPr>
-        <w:t xml:space="preserve"> (</w:t>
-      </w:r>
-      <w:proofErr w:type="spellStart"/>
-      <w:r>
-        <w:rPr>
-          <w:rFonts w:ascii="Arial" w:eastAsia="Times New Roman" w:hAnsi="Arial" w:cs="Arial"/>
-          <w:color w:val="222222"/>
-          <w:shd w:val="clear" w:color="auto" w:fill="FFFFFF"/>
-        </w:rPr>
-        <w:t>Molenberghs</w:t>
-      </w:r>
-      <w:proofErr w:type="spellEnd"/>
-      <w:r>
-        <w:rPr>
-          <w:rFonts w:ascii="Arial" w:eastAsia="Times New Roman" w:hAnsi="Arial" w:cs="Arial"/>
-          <w:color w:val="222222"/>
-          <w:shd w:val="clear" w:color="auto" w:fill="FFFFFF"/>
-        </w:rPr>
-        <w:t xml:space="preserve"> et al., 2008; Rhoads, 2012).” This sentence is unclear to me.  Why would this not be an issue for a </w:t>
-      </w:r>
-      <w:proofErr w:type="gramStart"/>
-      <w:r>
-        <w:rPr>
-          <w:rFonts w:ascii="Arial" w:eastAsia="Times New Roman" w:hAnsi="Arial" w:cs="Arial"/>
-          <w:color w:val="222222"/>
-          <w:shd w:val="clear" w:color="auto" w:fill="FFFFFF"/>
-        </w:rPr>
-        <w:t>meta-analysts</w:t>
-      </w:r>
-      <w:proofErr w:type="gramEnd"/>
-      <w:r>
-        <w:rPr>
-          <w:rFonts w:ascii="Arial" w:eastAsia="Times New Roman" w:hAnsi="Arial" w:cs="Arial"/>
           <w:color w:val="222222"/>
           <w:shd w:val="clear" w:color="auto" w:fill="FFFFFF"/>
         </w:rPr>
@@ -775,6 +1172,22 @@
           <w:color w:val="FF0000"/>
           <w:shd w:val="clear" w:color="auto" w:fill="FFFFFF"/>
         </w:rPr>
+        <w:t xml:space="preserve">Authors response: </w:t>
+      </w:r>
+      <w:r>
+        <w:rPr>
+          <w:rFonts w:ascii="Arial" w:eastAsia="Times New Roman" w:hAnsi="Arial" w:cs="Arial"/>
+          <w:color w:val="FF0000"/>
+          <w:shd w:val="clear" w:color="auto" w:fill="FFFFFF"/>
+        </w:rPr>
+        <w:t xml:space="preserve"> </w:t>
+      </w:r>
+      <w:r>
+        <w:rPr>
+          <w:rFonts w:ascii="Arial" w:eastAsia="Times New Roman" w:hAnsi="Arial" w:cs="Arial"/>
+          <w:color w:val="FF0000"/>
+          <w:shd w:val="clear" w:color="auto" w:fill="FFFFFF"/>
+        </w:rPr>
         <w:t>Our point is that the MAR tests are for specific model specifications for dropout in longitudinal studies</w:t>
       </w:r>
       <w:r>
@@ -815,8 +1228,31 @@
           <w:rFonts w:ascii="Arial" w:eastAsia="Times New Roman" w:hAnsi="Arial" w:cs="Arial"/>
           <w:color w:val="222222"/>
         </w:rPr>
-        <w:lastRenderedPageBreak/>
-        <w:br/>
+        <w:br/>
+      </w:r>
+      <w:r>
+        <w:rPr>
+          <w:rFonts w:ascii="Arial" w:eastAsia="Times New Roman" w:hAnsi="Arial" w:cs="Arial"/>
+          <w:color w:val="222222"/>
+          <w:shd w:val="clear" w:color="auto" w:fill="FFFFFF"/>
+        </w:rPr>
+        <w:t>1</w:t>
+      </w:r>
+      <w:r>
+        <w:rPr>
+          <w:rFonts w:ascii="Arial" w:eastAsia="Times New Roman" w:hAnsi="Arial" w:cs="Arial"/>
+          <w:color w:val="222222"/>
+          <w:shd w:val="clear" w:color="auto" w:fill="FFFFFF"/>
+        </w:rPr>
+        <w:t>1</w:t>
+      </w:r>
+      <w:r>
+        <w:rPr>
+          <w:rFonts w:ascii="Arial" w:eastAsia="Times New Roman" w:hAnsi="Arial" w:cs="Arial"/>
+          <w:color w:val="222222"/>
+          <w:shd w:val="clear" w:color="auto" w:fill="FFFFFF"/>
+        </w:rPr>
+        <w:t xml:space="preserve">. </w:t>
       </w:r>
       <w:r>
         <w:rPr>
@@ -844,6 +1280,22 @@
           <w:shd w:val="clear" w:color="auto" w:fill="FFFFFF"/>
         </w:rPr>
       </w:pPr>
+      <w:r>
+        <w:rPr>
+          <w:rFonts w:ascii="Arial" w:eastAsia="Times New Roman" w:hAnsi="Arial" w:cs="Arial"/>
+          <w:color w:val="FF0000"/>
+          <w:shd w:val="clear" w:color="auto" w:fill="FFFFFF"/>
+        </w:rPr>
+        <w:t>Authors response:</w:t>
+      </w:r>
+      <w:r>
+        <w:rPr>
+          <w:rFonts w:ascii="Arial" w:eastAsia="Times New Roman" w:hAnsi="Arial" w:cs="Arial"/>
+          <w:color w:val="FF0000"/>
+          <w:shd w:val="clear" w:color="auto" w:fill="FFFFFF"/>
+        </w:rPr>
+        <w:t xml:space="preserve"> </w:t>
+      </w:r>
       <w:r>
         <w:rPr>
           <w:rFonts w:ascii="Arial" w:eastAsia="Times New Roman" w:hAnsi="Arial" w:cs="Arial"/>
@@ -876,6 +1328,30 @@
           <w:color w:val="222222"/>
           <w:shd w:val="clear" w:color="auto" w:fill="FFFFFF"/>
         </w:rPr>
+        <w:t>1</w:t>
+      </w:r>
+      <w:r>
+        <w:rPr>
+          <w:rFonts w:ascii="Arial" w:eastAsia="Times New Roman" w:hAnsi="Arial" w:cs="Arial"/>
+          <w:color w:val="222222"/>
+          <w:shd w:val="clear" w:color="auto" w:fill="FFFFFF"/>
+        </w:rPr>
+        <w:t>2</w:t>
+      </w:r>
+      <w:r>
+        <w:rPr>
+          <w:rFonts w:ascii="Arial" w:eastAsia="Times New Roman" w:hAnsi="Arial" w:cs="Arial"/>
+          <w:color w:val="222222"/>
+          <w:shd w:val="clear" w:color="auto" w:fill="FFFFFF"/>
+        </w:rPr>
+        <w:t xml:space="preserve">. </w:t>
+      </w:r>
+      <w:r>
+        <w:rPr>
+          <w:rFonts w:ascii="Arial" w:eastAsia="Times New Roman" w:hAnsi="Arial" w:cs="Arial"/>
+          <w:color w:val="222222"/>
+          <w:shd w:val="clear" w:color="auto" w:fill="FFFFFF"/>
+        </w:rPr>
         <w:t>Watch out for 2 sentence paragraphs, which make the work come across as underdeveloped.</w:t>
       </w:r>
       <w:r>
@@ -891,6 +1367,22 @@
           <w:color w:val="222222"/>
         </w:rPr>
         <w:br/>
+      </w:r>
+      <w:r>
+        <w:rPr>
+          <w:rFonts w:ascii="Arial" w:eastAsia="Times New Roman" w:hAnsi="Arial" w:cs="Arial"/>
+          <w:color w:val="FF0000"/>
+          <w:shd w:val="clear" w:color="auto" w:fill="FFFFFF"/>
+        </w:rPr>
+        <w:t>Authors response:</w:t>
+      </w:r>
+      <w:r>
+        <w:rPr>
+          <w:rFonts w:ascii="Arial" w:eastAsia="Times New Roman" w:hAnsi="Arial" w:cs="Arial"/>
+          <w:color w:val="FF0000"/>
+          <w:shd w:val="clear" w:color="auto" w:fill="FFFFFF"/>
+        </w:rPr>
+        <w:t xml:space="preserve"> </w:t>
       </w:r>
       <w:r>
         <w:rPr>
@@ -1026,6 +1518,22 @@
           <w:color w:val="FF0000"/>
           <w:shd w:val="clear" w:color="auto" w:fill="FFFFFF"/>
         </w:rPr>
+        <w:t xml:space="preserve">Authors response: </w:t>
+      </w:r>
+      <w:r>
+        <w:rPr>
+          <w:rFonts w:ascii="Arial" w:eastAsia="Times New Roman" w:hAnsi="Arial" w:cs="Arial"/>
+          <w:color w:val="FF0000"/>
+          <w:shd w:val="clear" w:color="auto" w:fill="FFFFFF"/>
+        </w:rPr>
+        <w:t xml:space="preserve"> </w:t>
+      </w:r>
+      <w:r>
+        <w:rPr>
+          <w:rFonts w:ascii="Arial" w:eastAsia="Times New Roman" w:hAnsi="Arial" w:cs="Arial"/>
+          <w:color w:val="FF0000"/>
+          <w:shd w:val="clear" w:color="auto" w:fill="FFFFFF"/>
+        </w:rPr>
         <w:t>This is a great suggestion. We have restructured the manuscript so that we introduce concepts that might motivate a given exploratory analysis, and then immediately demonstrate the relevant tools. We feel this gives more focus to the exploratory analysis tutorial, and it more directly connects concepts with tools.</w:t>
       </w:r>
       <w:r>
@@ -1100,6 +1608,39 @@
         <w:rPr>
           <w:rFonts w:ascii="Arial" w:eastAsia="Times New Roman" w:hAnsi="Arial" w:cs="Arial"/>
           <w:color w:val="222222"/>
+        </w:rPr>
+      </w:pPr>
+    </w:p>
+    <w:p>
+      <w:pPr>
+        <w:rPr>
+          <w:rFonts w:ascii="Arial" w:eastAsia="Times New Roman" w:hAnsi="Arial" w:cs="Arial"/>
+          <w:color w:val="222222"/>
+        </w:rPr>
+      </w:pPr>
+      <w:r>
+        <w:rPr>
+          <w:rFonts w:ascii="Arial" w:eastAsia="Times New Roman" w:hAnsi="Arial" w:cs="Arial"/>
+          <w:color w:val="FF0000"/>
+          <w:highlight w:val="yellow"/>
+          <w:shd w:val="clear" w:color="auto" w:fill="FFFFFF"/>
+        </w:rPr>
+        <w:t>Authors response:</w:t>
+      </w:r>
+      <w:r>
+        <w:rPr>
+          <w:rFonts w:ascii="Arial" w:eastAsia="Times New Roman" w:hAnsi="Arial" w:cs="Arial"/>
+          <w:color w:val="FF0000"/>
+          <w:shd w:val="clear" w:color="auto" w:fill="FFFFFF"/>
+        </w:rPr>
+        <w:t xml:space="preserve">  </w:t>
+      </w:r>
+    </w:p>
+    <w:p>
+      <w:pPr>
+        <w:rPr>
+          <w:rFonts w:ascii="Arial" w:eastAsia="Times New Roman" w:hAnsi="Arial" w:cs="Arial"/>
+          <w:color w:val="222222"/>
           <w:shd w:val="clear" w:color="auto" w:fill="FFFFFF"/>
         </w:rPr>
       </w:pPr>
@@ -1142,6 +1683,22 @@
           <w:color w:val="FF0000"/>
           <w:shd w:val="clear" w:color="auto" w:fill="FFFFFF"/>
         </w:rPr>
+        <w:t>Authors response:</w:t>
+      </w:r>
+      <w:r>
+        <w:rPr>
+          <w:rFonts w:ascii="Arial" w:eastAsia="Times New Roman" w:hAnsi="Arial" w:cs="Arial"/>
+          <w:color w:val="FF0000"/>
+          <w:shd w:val="clear" w:color="auto" w:fill="FFFFFF"/>
+        </w:rPr>
+        <w:t xml:space="preserve"> </w:t>
+      </w:r>
+      <w:r>
+        <w:rPr>
+          <w:rFonts w:ascii="Arial" w:eastAsia="Times New Roman" w:hAnsi="Arial" w:cs="Arial"/>
+          <w:color w:val="FF0000"/>
+          <w:shd w:val="clear" w:color="auto" w:fill="FFFFFF"/>
+        </w:rPr>
         <w:t>This is pretty much any software that does EDA. Defaults in everything from R to Stata are to use observed variables and omit missing values according to different rules (e.g., complete</w:t>
       </w:r>
       <w:r>
@@ -1232,6 +1789,22 @@
           <w:color w:val="FF0000"/>
           <w:shd w:val="clear" w:color="auto" w:fill="FFFFFF"/>
         </w:rPr>
+        <w:t>Authors response:</w:t>
+      </w:r>
+      <w:r>
+        <w:rPr>
+          <w:rFonts w:ascii="Arial" w:eastAsia="Times New Roman" w:hAnsi="Arial" w:cs="Arial"/>
+          <w:color w:val="FF0000"/>
+          <w:shd w:val="clear" w:color="auto" w:fill="FFFFFF"/>
+        </w:rPr>
+        <w:t xml:space="preserve"> </w:t>
+      </w:r>
+      <w:r>
+        <w:rPr>
+          <w:rFonts w:ascii="Arial" w:eastAsia="Times New Roman" w:hAnsi="Arial" w:cs="Arial"/>
+          <w:color w:val="FF0000"/>
+          <w:shd w:val="clear" w:color="auto" w:fill="FFFFFF"/>
+        </w:rPr>
         <w:t>We think that might be an issue with RStudio. We have replaced images with higher resolution files.</w:t>
       </w:r>
     </w:p>
@@ -1282,6 +1855,22 @@
           <w:color w:val="FF0000"/>
           <w:shd w:val="clear" w:color="auto" w:fill="FFFFFF"/>
         </w:rPr>
+        <w:t>Authors response:</w:t>
+      </w:r>
+      <w:r>
+        <w:rPr>
+          <w:rFonts w:ascii="Arial" w:eastAsia="Times New Roman" w:hAnsi="Arial" w:cs="Arial"/>
+          <w:color w:val="FF0000"/>
+          <w:shd w:val="clear" w:color="auto" w:fill="FFFFFF"/>
+        </w:rPr>
+        <w:t xml:space="preserve"> </w:t>
+      </w:r>
+      <w:r>
+        <w:rPr>
+          <w:rFonts w:ascii="Arial" w:eastAsia="Times New Roman" w:hAnsi="Arial" w:cs="Arial"/>
+          <w:color w:val="FF0000"/>
+          <w:shd w:val="clear" w:color="auto" w:fill="FFFFFF"/>
+        </w:rPr>
         <w:t>This may also be an RStudio issue. These have now been fixed.</w:t>
       </w:r>
     </w:p>
@@ -1297,24 +1886,16 @@
           <w:rFonts w:ascii="Arial" w:eastAsia="Times New Roman" w:hAnsi="Arial" w:cs="Arial"/>
           <w:color w:val="222222"/>
         </w:rPr>
-        <w:br/>
-      </w:r>
-      <w:r>
-        <w:rPr>
-          <w:rFonts w:ascii="Arial" w:eastAsia="Times New Roman" w:hAnsi="Arial" w:cs="Arial"/>
-          <w:color w:val="222222"/>
-          <w:shd w:val="clear" w:color="auto" w:fill="FFFFFF"/>
-        </w:rPr>
-        <w:t xml:space="preserve">5. The whole illustration of the exploratory analyses is based on the data from Tanner-Smith et al. (2016), so I feel it may be good to acknowledge original investigators in the </w:t>
-      </w:r>
-      <w:r>
-        <w:rPr>
-          <w:rFonts w:ascii="Arial" w:eastAsia="Times New Roman" w:hAnsi="Arial" w:cs="Arial"/>
-          <w:color w:val="222222"/>
-          <w:shd w:val="clear" w:color="auto" w:fill="FFFFFF"/>
-        </w:rPr>
         <w:lastRenderedPageBreak/>
-        <w:t>manuscript.</w:t>
+        <w:br/>
+      </w:r>
+      <w:r>
+        <w:rPr>
+          <w:rFonts w:ascii="Arial" w:eastAsia="Times New Roman" w:hAnsi="Arial" w:cs="Arial"/>
+          <w:color w:val="222222"/>
+          <w:shd w:val="clear" w:color="auto" w:fill="FFFFFF"/>
+        </w:rPr>
+        <w:t>5. The whole illustration of the exploratory analyses is based on the data from Tanner-Smith et al. (2016), so I feel it may be good to acknowledge original investigators in the manuscript.</w:t>
       </w:r>
       <w:r>
         <w:rPr>
@@ -1337,9 +1918,19 @@
       <w:r>
         <w:rPr>
           <w:rFonts w:ascii="Arial" w:eastAsia="Times New Roman" w:hAnsi="Arial" w:cs="Arial"/>
-          <w:color w:val="222222"/>
-        </w:rPr>
-        <w:br/>
+          <w:color w:val="FF0000"/>
+          <w:highlight w:val="yellow"/>
+          <w:shd w:val="clear" w:color="auto" w:fill="FFFFFF"/>
+        </w:rPr>
+        <w:t>Authors response:</w:t>
+      </w:r>
+      <w:r>
+        <w:rPr>
+          <w:rFonts w:ascii="Arial" w:eastAsia="Times New Roman" w:hAnsi="Arial" w:cs="Arial"/>
+          <w:color w:val="FF0000"/>
+          <w:shd w:val="clear" w:color="auto" w:fill="FFFFFF"/>
+        </w:rPr>
+        <w:t xml:space="preserve">  </w:t>
       </w:r>
     </w:p>
     <w:p>
@@ -1379,12 +1970,19 @@
       <w:pPr>
         <w:rPr>
           <w:rFonts w:ascii="Arial" w:eastAsia="Times New Roman" w:hAnsi="Arial" w:cs="Arial"/>
+          <w:color w:val="222222"/>
+        </w:rPr>
+      </w:pPr>
+      <w:r>
+        <w:rPr>
+          <w:rFonts w:ascii="Arial" w:eastAsia="Times New Roman" w:hAnsi="Arial" w:cs="Arial"/>
           <w:b/>
           <w:bCs/>
           <w:color w:val="222222"/>
           <w:shd w:val="clear" w:color="auto" w:fill="FFFFFF"/>
         </w:rPr>
-      </w:pPr>
+        <w:br w:type="page"/>
+      </w:r>
       <w:r>
         <w:rPr>
           <w:rFonts w:ascii="Arial" w:eastAsia="Times New Roman" w:hAnsi="Arial" w:cs="Arial"/>
@@ -1393,47 +1991,152 @@
           <w:color w:val="222222"/>
           <w:shd w:val="clear" w:color="auto" w:fill="FFFFFF"/>
         </w:rPr>
-        <w:br w:type="page"/>
-      </w:r>
-      <w:r>
-        <w:rPr>
-          <w:rFonts w:ascii="Arial" w:eastAsia="Times New Roman" w:hAnsi="Arial" w:cs="Arial"/>
-          <w:b/>
-          <w:bCs/>
-          <w:color w:val="222222"/>
-          <w:shd w:val="clear" w:color="auto" w:fill="FFFFFF"/>
-        </w:rPr>
         <w:lastRenderedPageBreak/>
         <w:t>Reviewer: 3</w:t>
       </w:r>
-      <w:r>
-        <w:rPr>
-          <w:rFonts w:ascii="Arial" w:eastAsia="Times New Roman" w:hAnsi="Arial" w:cs="Arial"/>
-          <w:color w:val="222222"/>
-        </w:rPr>
-        <w:br/>
-      </w:r>
-    </w:p>
-    <w:p>
-      <w:pPr>
-        <w:rPr>
-          <w:rFonts w:ascii="Arial" w:eastAsia="Times New Roman" w:hAnsi="Arial" w:cs="Arial"/>
-          <w:color w:val="222222"/>
-          <w:shd w:val="clear" w:color="auto" w:fill="FFFFFF"/>
-        </w:rPr>
-      </w:pPr>
-      <w:r>
-        <w:rPr>
-          <w:rFonts w:ascii="Arial" w:eastAsia="Times New Roman" w:hAnsi="Arial" w:cs="Arial"/>
-          <w:color w:val="222222"/>
-          <w:shd w:val="clear" w:color="auto" w:fill="FFFFFF"/>
-        </w:rPr>
-        <w:t>Emphasis is placed on meta-regression models and I would suggest that you adjust the title of the paper accordingly. I suggest you make it explicit that you refer to missing covariate values and you refer to aggregate data meta-regression models. My first impression was that the paper was either about missing outcome data or missing statistics (e.g. missing standard errors).</w:t>
-      </w:r>
-      <w:r>
-        <w:rPr>
-          <w:rFonts w:ascii="Arial" w:eastAsia="Times New Roman" w:hAnsi="Arial" w:cs="Arial"/>
-          <w:color w:val="222222"/>
+    </w:p>
+    <w:p>
+      <w:pPr>
+        <w:rPr>
+          <w:rFonts w:ascii="Arial" w:eastAsia="Times New Roman" w:hAnsi="Arial" w:cs="Arial"/>
+          <w:color w:val="222222"/>
+        </w:rPr>
+      </w:pPr>
+    </w:p>
+    <w:p>
+      <w:pPr>
+        <w:rPr>
+          <w:rFonts w:ascii="Arial" w:eastAsia="Times New Roman" w:hAnsi="Arial" w:cs="Arial"/>
+          <w:color w:val="222222"/>
+        </w:rPr>
+      </w:pPr>
+      <w:r>
+        <w:rPr>
+          <w:rFonts w:ascii="Arial" w:eastAsia="Times New Roman" w:hAnsi="Arial" w:cs="Arial"/>
+          <w:color w:val="222222"/>
+          <w:shd w:val="clear" w:color="auto" w:fill="FFFFFF"/>
+        </w:rPr>
+        <w:t xml:space="preserve">1. </w:t>
+      </w:r>
+      <w:r>
+        <w:rPr>
+          <w:rFonts w:ascii="Arial" w:eastAsia="Times New Roman" w:hAnsi="Arial" w:cs="Arial"/>
+          <w:color w:val="222222"/>
+          <w:shd w:val="clear" w:color="auto" w:fill="FFFFFF"/>
+        </w:rPr>
+        <w:t>Emphasis is placed on meta-regression models and I would suggest that you adjust the title of the paper accordingly. I suggest you make it explicit that you refer to missing covariate values and you refer to aggregate data meta-regression models. My first impression was that the paper was either about missing outcome data or missing statistics (e.g. missing standard errors). The idea is useful but not so straightforward as with simple regression models. The regression analysis on the study level characteristics complicates things.</w:t>
+      </w:r>
+      <w:r>
+        <w:rPr>
+          <w:rFonts w:ascii="Arial" w:eastAsia="Times New Roman" w:hAnsi="Arial" w:cs="Arial"/>
+          <w:color w:val="222222"/>
+        </w:rPr>
+        <w:br/>
+      </w:r>
+    </w:p>
+    <w:p>
+      <w:pPr>
+        <w:rPr>
+          <w:rFonts w:ascii="Arial" w:eastAsia="Times New Roman" w:hAnsi="Arial" w:cs="Arial"/>
+          <w:color w:val="222222"/>
+          <w:shd w:val="clear" w:color="auto" w:fill="FFFFFF"/>
+        </w:rPr>
+      </w:pPr>
+      <w:r>
+        <w:rPr>
+          <w:rFonts w:ascii="Arial" w:eastAsia="Times New Roman" w:hAnsi="Arial" w:cs="Arial"/>
+          <w:color w:val="FF0000"/>
+          <w:highlight w:val="yellow"/>
+          <w:shd w:val="clear" w:color="auto" w:fill="FFFFFF"/>
+        </w:rPr>
+        <w:t>Authors response:</w:t>
+      </w:r>
+      <w:r>
+        <w:rPr>
+          <w:rFonts w:ascii="Arial" w:eastAsia="Times New Roman" w:hAnsi="Arial" w:cs="Arial"/>
+          <w:color w:val="FF0000"/>
+          <w:shd w:val="clear" w:color="auto" w:fill="FFFFFF"/>
+        </w:rPr>
+        <w:t xml:space="preserve">  </w:t>
+      </w:r>
+      <w:r>
+        <w:rPr>
+          <w:rFonts w:ascii="Arial" w:eastAsia="Times New Roman" w:hAnsi="Arial" w:cs="Arial"/>
+          <w:color w:val="222222"/>
+        </w:rPr>
+        <w:br/>
+      </w:r>
+      <w:r>
+        <w:rPr>
+          <w:rFonts w:ascii="Arial" w:eastAsia="Times New Roman" w:hAnsi="Arial" w:cs="Arial"/>
+          <w:color w:val="222222"/>
+        </w:rPr>
+        <w:br/>
+      </w:r>
+      <w:r>
+        <w:rPr>
+          <w:rFonts w:ascii="Arial" w:eastAsia="Times New Roman" w:hAnsi="Arial" w:cs="Arial"/>
+          <w:color w:val="222222"/>
+          <w:shd w:val="clear" w:color="auto" w:fill="FFFFFF"/>
+        </w:rPr>
+        <w:t xml:space="preserve">2. </w:t>
+      </w:r>
+      <w:r>
+        <w:rPr>
+          <w:rFonts w:ascii="Arial" w:eastAsia="Times New Roman" w:hAnsi="Arial" w:cs="Arial"/>
+          <w:color w:val="222222"/>
+          <w:shd w:val="clear" w:color="auto" w:fill="FFFFFF"/>
+        </w:rPr>
+        <w:t xml:space="preserve">The paper is very </w:t>
+      </w:r>
+      <w:proofErr w:type="gramStart"/>
+      <w:r>
+        <w:rPr>
+          <w:rFonts w:ascii="Arial" w:eastAsia="Times New Roman" w:hAnsi="Arial" w:cs="Arial"/>
+          <w:color w:val="222222"/>
+          <w:shd w:val="clear" w:color="auto" w:fill="FFFFFF"/>
+        </w:rPr>
+        <w:t>long</w:t>
+      </w:r>
+      <w:proofErr w:type="gramEnd"/>
+      <w:r>
+        <w:rPr>
+          <w:rFonts w:ascii="Arial" w:eastAsia="Times New Roman" w:hAnsi="Arial" w:cs="Arial"/>
+          <w:color w:val="222222"/>
+          <w:shd w:val="clear" w:color="auto" w:fill="FFFFFF"/>
+        </w:rPr>
+        <w:t xml:space="preserve"> and it takes a lot of pages to reach the main target of the journal. The plots for the exploratory analyses appear on page 14!  I suggest you reduce it to facilitate the reader.</w:t>
+      </w:r>
+    </w:p>
+    <w:p>
+      <w:pPr>
+        <w:rPr>
+          <w:rFonts w:ascii="Arial" w:eastAsia="Times New Roman" w:hAnsi="Arial" w:cs="Arial"/>
+          <w:color w:val="222222"/>
+          <w:shd w:val="clear" w:color="auto" w:fill="FFFFFF"/>
+        </w:rPr>
+      </w:pPr>
+    </w:p>
+    <w:p>
+      <w:pPr>
+        <w:rPr>
+          <w:rFonts w:ascii="Arial" w:eastAsia="Times New Roman" w:hAnsi="Arial" w:cs="Arial"/>
+          <w:color w:val="FF0000"/>
+          <w:shd w:val="clear" w:color="auto" w:fill="FFFFFF"/>
+        </w:rPr>
+      </w:pPr>
+      <w:r>
+        <w:rPr>
+          <w:rFonts w:ascii="Arial" w:eastAsia="Times New Roman" w:hAnsi="Arial" w:cs="Arial"/>
+          <w:color w:val="FF0000"/>
+          <w:shd w:val="clear" w:color="auto" w:fill="FFFFFF"/>
+        </w:rPr>
+        <w:t>Authors response:</w:t>
+      </w:r>
+      <w:r>
+        <w:rPr>
+          <w:rFonts w:ascii="Arial" w:eastAsia="Times New Roman" w:hAnsi="Arial" w:cs="Arial"/>
+          <w:color w:val="FF0000"/>
           <w:shd w:val="clear" w:color="auto" w:fill="FFFFFF"/>
         </w:rPr>
         <w:t xml:space="preserve"> </w:t>
@@ -1441,39 +2144,238 @@
       <w:r>
         <w:rPr>
           <w:rFonts w:ascii="Arial" w:eastAsia="Times New Roman" w:hAnsi="Arial" w:cs="Arial"/>
-          <w:color w:val="222222"/>
-          <w:shd w:val="clear" w:color="auto" w:fill="FFFFFF"/>
-        </w:rPr>
-        <w:t>The idea is useful but not so straightforward as with simple regression models. The regression analysis on the study level characteristics complicates things.</w:t>
-      </w:r>
-      <w:r>
-        <w:rPr>
-          <w:rFonts w:ascii="Arial" w:eastAsia="Times New Roman" w:hAnsi="Arial" w:cs="Arial"/>
-          <w:color w:val="222222"/>
-        </w:rPr>
-        <w:br/>
-      </w:r>
-      <w:r>
-        <w:rPr>
-          <w:rFonts w:ascii="Arial" w:eastAsia="Times New Roman" w:hAnsi="Arial" w:cs="Arial"/>
-          <w:color w:val="222222"/>
-        </w:rPr>
-        <w:br/>
-      </w:r>
-      <w:r>
-        <w:rPr>
-          <w:rFonts w:ascii="Arial" w:eastAsia="Times New Roman" w:hAnsi="Arial" w:cs="Arial"/>
-          <w:color w:val="222222"/>
-        </w:rPr>
-        <w:br/>
-      </w:r>
-      <w:r>
-        <w:rPr>
-          <w:rFonts w:ascii="Arial" w:eastAsia="Times New Roman" w:hAnsi="Arial" w:cs="Arial"/>
-          <w:color w:val="222222"/>
-          <w:shd w:val="clear" w:color="auto" w:fill="FFFFFF"/>
-        </w:rPr>
-        <w:t xml:space="preserve">The paper is very </w:t>
+          <w:color w:val="FF0000"/>
+          <w:shd w:val="clear" w:color="auto" w:fill="FFFFFF"/>
+        </w:rPr>
+        <w:t xml:space="preserve">We have re-structured the paper so that it </w:t>
+      </w:r>
+      <w:r>
+        <w:rPr>
+          <w:rFonts w:ascii="Arial" w:eastAsia="Times New Roman" w:hAnsi="Arial" w:cs="Arial"/>
+          <w:color w:val="FF0000"/>
+          <w:shd w:val="clear" w:color="auto" w:fill="FFFFFF"/>
+        </w:rPr>
+        <w:t>gets into the exploratory analysis more quickly (after introducing the topic and data). In this revision, concepts are introduced alongside analysis tools. We feel this makes the article a little more direct.</w:t>
+      </w:r>
+    </w:p>
+    <w:p>
+      <w:pPr>
+        <w:rPr>
+          <w:rFonts w:ascii="Arial" w:eastAsia="Times New Roman" w:hAnsi="Arial" w:cs="Arial"/>
+          <w:color w:val="222222"/>
+          <w:shd w:val="clear" w:color="auto" w:fill="FFFFFF"/>
+        </w:rPr>
+      </w:pPr>
+      <w:r>
+        <w:rPr>
+          <w:rFonts w:ascii="Arial" w:eastAsia="Times New Roman" w:hAnsi="Arial" w:cs="Arial"/>
+          <w:color w:val="222222"/>
+        </w:rPr>
+        <w:br/>
+      </w:r>
+      <w:r>
+        <w:rPr>
+          <w:rFonts w:ascii="Arial" w:eastAsia="Times New Roman" w:hAnsi="Arial" w:cs="Arial"/>
+          <w:color w:val="222222"/>
+          <w:shd w:val="clear" w:color="auto" w:fill="FFFFFF"/>
+        </w:rPr>
+        <w:t xml:space="preserve">3. </w:t>
+      </w:r>
+      <w:r>
+        <w:rPr>
+          <w:rFonts w:ascii="Arial" w:eastAsia="Times New Roman" w:hAnsi="Arial" w:cs="Arial"/>
+          <w:color w:val="222222"/>
+          <w:shd w:val="clear" w:color="auto" w:fill="FFFFFF"/>
+        </w:rPr>
+        <w:t>The case of missing statistics, which is very common, is missing as an example. I suggest you make it explicit you refer to missing covariate values and you do not talk at all about other types (e.g. publication bias)</w:t>
+      </w:r>
+    </w:p>
+    <w:p>
+      <w:pPr>
+        <w:rPr>
+          <w:rFonts w:ascii="Arial" w:eastAsia="Times New Roman" w:hAnsi="Arial" w:cs="Arial"/>
+          <w:color w:val="222222"/>
+          <w:shd w:val="clear" w:color="auto" w:fill="FFFFFF"/>
+        </w:rPr>
+      </w:pPr>
+    </w:p>
+    <w:p>
+      <w:pPr>
+        <w:rPr>
+          <w:rFonts w:ascii="Arial" w:eastAsia="Times New Roman" w:hAnsi="Arial" w:cs="Arial"/>
+          <w:color w:val="FF0000"/>
+          <w:shd w:val="clear" w:color="auto" w:fill="FFFFFF"/>
+        </w:rPr>
+      </w:pPr>
+      <w:r>
+        <w:rPr>
+          <w:rFonts w:ascii="Arial" w:eastAsia="Times New Roman" w:hAnsi="Arial" w:cs="Arial"/>
+          <w:color w:val="FF0000"/>
+          <w:shd w:val="clear" w:color="auto" w:fill="FFFFFF"/>
+        </w:rPr>
+        <w:t>Authors response:</w:t>
+      </w:r>
+      <w:r>
+        <w:rPr>
+          <w:rFonts w:ascii="Arial" w:eastAsia="Times New Roman" w:hAnsi="Arial" w:cs="Arial"/>
+          <w:color w:val="FF0000"/>
+          <w:shd w:val="clear" w:color="auto" w:fill="FFFFFF"/>
+        </w:rPr>
+        <w:t xml:space="preserve"> </w:t>
+      </w:r>
+      <w:r>
+        <w:rPr>
+          <w:rFonts w:ascii="Arial" w:eastAsia="Times New Roman" w:hAnsi="Arial" w:cs="Arial"/>
+          <w:color w:val="FF0000"/>
+          <w:shd w:val="clear" w:color="auto" w:fill="FFFFFF"/>
+        </w:rPr>
+        <w:t xml:space="preserve">We </w:t>
+      </w:r>
+      <w:r>
+        <w:rPr>
+          <w:rFonts w:ascii="Arial" w:eastAsia="Times New Roman" w:hAnsi="Arial" w:cs="Arial"/>
+          <w:color w:val="FF0000"/>
+          <w:shd w:val="clear" w:color="auto" w:fill="FFFFFF"/>
+        </w:rPr>
+        <w:t xml:space="preserve">now </w:t>
+      </w:r>
+      <w:r>
+        <w:rPr>
+          <w:rFonts w:ascii="Arial" w:eastAsia="Times New Roman" w:hAnsi="Arial" w:cs="Arial"/>
+          <w:color w:val="FF0000"/>
+          <w:shd w:val="clear" w:color="auto" w:fill="FFFFFF"/>
+        </w:rPr>
+        <w:t>make this clear in the introduction.</w:t>
+      </w:r>
+    </w:p>
+    <w:p>
+      <w:pPr>
+        <w:rPr>
+          <w:rFonts w:ascii="Arial" w:eastAsia="Times New Roman" w:hAnsi="Arial" w:cs="Arial"/>
+          <w:color w:val="222222"/>
+          <w:shd w:val="clear" w:color="auto" w:fill="FFFFFF"/>
+        </w:rPr>
+      </w:pPr>
+      <w:r>
+        <w:rPr>
+          <w:rFonts w:ascii="Arial" w:eastAsia="Times New Roman" w:hAnsi="Arial" w:cs="Arial"/>
+          <w:color w:val="222222"/>
+        </w:rPr>
+        <w:br/>
+      </w:r>
+      <w:r>
+        <w:rPr>
+          <w:rFonts w:ascii="Arial" w:eastAsia="Times New Roman" w:hAnsi="Arial" w:cs="Arial"/>
+          <w:color w:val="222222"/>
+          <w:shd w:val="clear" w:color="auto" w:fill="FFFFFF"/>
+        </w:rPr>
+        <w:t xml:space="preserve">4. </w:t>
+      </w:r>
+      <w:r>
+        <w:rPr>
+          <w:rFonts w:ascii="Arial" w:eastAsia="Times New Roman" w:hAnsi="Arial" w:cs="Arial"/>
+          <w:color w:val="222222"/>
+          <w:shd w:val="clear" w:color="auto" w:fill="FFFFFF"/>
+        </w:rPr>
+        <w:t>The implications of different missing rates across groups should be discussed more. For example, in RCTs such a difference is an indication of MNAR, in observational data this perhaps has implications on adjusting effect estimates.</w:t>
+      </w:r>
+    </w:p>
+    <w:p>
+      <w:pPr>
+        <w:rPr>
+          <w:rFonts w:ascii="Arial" w:eastAsia="Times New Roman" w:hAnsi="Arial" w:cs="Arial"/>
+          <w:color w:val="222222"/>
+          <w:shd w:val="clear" w:color="auto" w:fill="FFFFFF"/>
+        </w:rPr>
+      </w:pPr>
+    </w:p>
+    <w:p>
+      <w:pPr>
+        <w:rPr>
+          <w:rFonts w:ascii="Arial" w:eastAsia="Times New Roman" w:hAnsi="Arial" w:cs="Arial"/>
+          <w:color w:val="FF0000"/>
+          <w:shd w:val="clear" w:color="auto" w:fill="FFFFFF"/>
+        </w:rPr>
+      </w:pPr>
+      <w:r>
+        <w:rPr>
+          <w:rFonts w:ascii="Arial" w:eastAsia="Times New Roman" w:hAnsi="Arial" w:cs="Arial"/>
+          <w:color w:val="FF0000"/>
+          <w:shd w:val="clear" w:color="auto" w:fill="FFFFFF"/>
+        </w:rPr>
+        <w:t>Authors response:</w:t>
+      </w:r>
+      <w:r>
+        <w:rPr>
+          <w:rFonts w:ascii="Arial" w:eastAsia="Times New Roman" w:hAnsi="Arial" w:cs="Arial"/>
+          <w:color w:val="FF0000"/>
+          <w:shd w:val="clear" w:color="auto" w:fill="FFFFFF"/>
+        </w:rPr>
+        <w:t xml:space="preserve"> </w:t>
+      </w:r>
+      <w:r>
+        <w:rPr>
+          <w:rFonts w:ascii="Arial" w:eastAsia="Times New Roman" w:hAnsi="Arial" w:cs="Arial"/>
+          <w:color w:val="FF0000"/>
+          <w:shd w:val="clear" w:color="auto" w:fill="FFFFFF"/>
+        </w:rPr>
+        <w:t>This is a good point</w:t>
+      </w:r>
+      <w:r>
+        <w:rPr>
+          <w:rFonts w:ascii="Arial" w:eastAsia="Times New Roman" w:hAnsi="Arial" w:cs="Arial"/>
+          <w:color w:val="FF0000"/>
+          <w:shd w:val="clear" w:color="auto" w:fill="FFFFFF"/>
+        </w:rPr>
+        <w:t xml:space="preserve">, and one we address when examining the relationship between missingness in a variable and observed values of other variables. There is clearly a difference in missingness rates for inpatient versus outpatient studies, for instance. </w:t>
+      </w:r>
+      <w:r>
+        <w:rPr>
+          <w:rFonts w:ascii="Arial" w:eastAsia="Times New Roman" w:hAnsi="Arial" w:cs="Arial"/>
+          <w:color w:val="FF0000"/>
+          <w:shd w:val="clear" w:color="auto" w:fill="FFFFFF"/>
+        </w:rPr>
+        <w:t xml:space="preserve">We stop short of </w:t>
+      </w:r>
+      <w:r>
+        <w:rPr>
+          <w:rFonts w:ascii="Arial" w:eastAsia="Times New Roman" w:hAnsi="Arial" w:cs="Arial"/>
+          <w:color w:val="FF0000"/>
+          <w:shd w:val="clear" w:color="auto" w:fill="FFFFFF"/>
+        </w:rPr>
+        <w:t>concluding MNAR based on this. Mainly, attrition from an RCT is a different process than those that induce the type of missingness in a meta-analysis addressed in this article (e.g., imprecise reporting or reporting not aligned to coding protocols). It could be indicative of MNAR, but it would also be consistent with MAR.</w:t>
+      </w:r>
+    </w:p>
+    <w:p>
+      <w:pPr>
+        <w:rPr>
+          <w:rFonts w:ascii="Arial" w:eastAsia="Times New Roman" w:hAnsi="Arial" w:cs="Arial"/>
+          <w:color w:val="222222"/>
+          <w:shd w:val="clear" w:color="auto" w:fill="FFFFFF"/>
+        </w:rPr>
+      </w:pPr>
+      <w:r>
+        <w:rPr>
+          <w:rFonts w:ascii="Arial" w:eastAsia="Times New Roman" w:hAnsi="Arial" w:cs="Arial"/>
+          <w:color w:val="222222"/>
+        </w:rPr>
+        <w:br/>
+      </w:r>
+      <w:r>
+        <w:rPr>
+          <w:rFonts w:ascii="Arial" w:eastAsia="Times New Roman" w:hAnsi="Arial" w:cs="Arial"/>
+          <w:color w:val="222222"/>
+          <w:shd w:val="clear" w:color="auto" w:fill="FFFFFF"/>
+        </w:rPr>
+        <w:t xml:space="preserve">5. </w:t>
+      </w:r>
+      <w:r>
+        <w:rPr>
+          <w:rFonts w:ascii="Arial" w:eastAsia="Times New Roman" w:hAnsi="Arial" w:cs="Arial"/>
+          <w:color w:val="222222"/>
+          <w:shd w:val="clear" w:color="auto" w:fill="FFFFFF"/>
+        </w:rPr>
+        <w:t>Since the paper focuses on meta-</w:t>
       </w:r>
       <w:proofErr w:type="gramStart"/>
       <w:r>
@@ -1482,7 +2384,7 @@
           <w:color w:val="222222"/>
           <w:shd w:val="clear" w:color="auto" w:fill="FFFFFF"/>
         </w:rPr>
-        <w:t>long</w:t>
+        <w:t>regression</w:t>
       </w:r>
       <w:proofErr w:type="gramEnd"/>
       <w:r>
@@ -1491,205 +2393,7 @@
           <w:color w:val="222222"/>
           <w:shd w:val="clear" w:color="auto" w:fill="FFFFFF"/>
         </w:rPr>
-        <w:t xml:space="preserve"> and it takes a lot of pages to reach the main target of the journal. The plots for the exploratory analyses appear on page 14!  I suggest you reduce it to facilitate the reader.</w:t>
-      </w:r>
-    </w:p>
-    <w:p>
-      <w:pPr>
-        <w:rPr>
-          <w:rFonts w:ascii="Arial" w:eastAsia="Times New Roman" w:hAnsi="Arial" w:cs="Arial"/>
-          <w:color w:val="222222"/>
-          <w:shd w:val="clear" w:color="auto" w:fill="FFFFFF"/>
-        </w:rPr>
-      </w:pPr>
-    </w:p>
-    <w:p>
-      <w:pPr>
-        <w:rPr>
-          <w:rFonts w:ascii="Arial" w:eastAsia="Times New Roman" w:hAnsi="Arial" w:cs="Arial"/>
-          <w:color w:val="FF0000"/>
-          <w:shd w:val="clear" w:color="auto" w:fill="FFFFFF"/>
-        </w:rPr>
-      </w:pPr>
-      <w:r>
-        <w:rPr>
-          <w:rFonts w:ascii="Arial" w:eastAsia="Times New Roman" w:hAnsi="Arial" w:cs="Arial"/>
-          <w:color w:val="FF0000"/>
-          <w:shd w:val="clear" w:color="auto" w:fill="FFFFFF"/>
-        </w:rPr>
-        <w:t xml:space="preserve">We have re-structured the paper so that it </w:t>
-      </w:r>
-      <w:r>
-        <w:rPr>
-          <w:rFonts w:ascii="Arial" w:eastAsia="Times New Roman" w:hAnsi="Arial" w:cs="Arial"/>
-          <w:color w:val="FF0000"/>
-          <w:shd w:val="clear" w:color="auto" w:fill="FFFFFF"/>
-        </w:rPr>
-        <w:t>gets into the exploratory analysis more quickly (after introducing the topic and data). In this revision, concepts are introduced alongside analysis tools. We feel this makes the article a little more direct.</w:t>
-      </w:r>
-    </w:p>
-    <w:p>
-      <w:pPr>
-        <w:rPr>
-          <w:rFonts w:ascii="Arial" w:eastAsia="Times New Roman" w:hAnsi="Arial" w:cs="Arial"/>
-          <w:color w:val="222222"/>
-          <w:shd w:val="clear" w:color="auto" w:fill="FFFFFF"/>
-        </w:rPr>
-      </w:pPr>
-      <w:r>
-        <w:rPr>
-          <w:rFonts w:ascii="Arial" w:eastAsia="Times New Roman" w:hAnsi="Arial" w:cs="Arial"/>
-          <w:color w:val="222222"/>
-        </w:rPr>
-        <w:br/>
-      </w:r>
-      <w:r>
-        <w:rPr>
-          <w:rFonts w:ascii="Arial" w:eastAsia="Times New Roman" w:hAnsi="Arial" w:cs="Arial"/>
-          <w:color w:val="222222"/>
-          <w:shd w:val="clear" w:color="auto" w:fill="FFFFFF"/>
-        </w:rPr>
-        <w:t>The case of missing statistics, which is very common, is missing as an example. I suggest you make it explicit you refer to missing covariate values and you do not talk at all about other types (e.g. publication bias)</w:t>
-      </w:r>
-    </w:p>
-    <w:p>
-      <w:pPr>
-        <w:rPr>
-          <w:rFonts w:ascii="Arial" w:eastAsia="Times New Roman" w:hAnsi="Arial" w:cs="Arial"/>
-          <w:color w:val="222222"/>
-          <w:shd w:val="clear" w:color="auto" w:fill="FFFFFF"/>
-        </w:rPr>
-      </w:pPr>
-    </w:p>
-    <w:p>
-      <w:pPr>
-        <w:rPr>
-          <w:rFonts w:ascii="Arial" w:eastAsia="Times New Roman" w:hAnsi="Arial" w:cs="Arial"/>
-          <w:color w:val="FF0000"/>
-          <w:shd w:val="clear" w:color="auto" w:fill="FFFFFF"/>
-        </w:rPr>
-      </w:pPr>
-      <w:r>
-        <w:rPr>
-          <w:rFonts w:ascii="Arial" w:eastAsia="Times New Roman" w:hAnsi="Arial" w:cs="Arial"/>
-          <w:color w:val="FF0000"/>
-          <w:shd w:val="clear" w:color="auto" w:fill="FFFFFF"/>
-        </w:rPr>
-        <w:t xml:space="preserve">We </w:t>
-      </w:r>
-      <w:r>
-        <w:rPr>
-          <w:rFonts w:ascii="Arial" w:eastAsia="Times New Roman" w:hAnsi="Arial" w:cs="Arial"/>
-          <w:color w:val="FF0000"/>
-          <w:shd w:val="clear" w:color="auto" w:fill="FFFFFF"/>
-        </w:rPr>
-        <w:t xml:space="preserve">now </w:t>
-      </w:r>
-      <w:r>
-        <w:rPr>
-          <w:rFonts w:ascii="Arial" w:eastAsia="Times New Roman" w:hAnsi="Arial" w:cs="Arial"/>
-          <w:color w:val="FF0000"/>
-          <w:shd w:val="clear" w:color="auto" w:fill="FFFFFF"/>
-        </w:rPr>
-        <w:t>make this clear in the introduction.</w:t>
-      </w:r>
-    </w:p>
-    <w:p>
-      <w:pPr>
-        <w:rPr>
-          <w:rFonts w:ascii="Arial" w:eastAsia="Times New Roman" w:hAnsi="Arial" w:cs="Arial"/>
-          <w:color w:val="222222"/>
-          <w:shd w:val="clear" w:color="auto" w:fill="FFFFFF"/>
-        </w:rPr>
-      </w:pPr>
-      <w:r>
-        <w:rPr>
-          <w:rFonts w:ascii="Arial" w:eastAsia="Times New Roman" w:hAnsi="Arial" w:cs="Arial"/>
-          <w:color w:val="222222"/>
-        </w:rPr>
-        <w:br/>
-      </w:r>
-      <w:r>
-        <w:rPr>
-          <w:rFonts w:ascii="Arial" w:eastAsia="Times New Roman" w:hAnsi="Arial" w:cs="Arial"/>
-          <w:color w:val="222222"/>
-          <w:shd w:val="clear" w:color="auto" w:fill="FFFFFF"/>
-        </w:rPr>
-        <w:t>The implications of different missing rates across groups should be discussed more. For example, in RCTs such a difference is an indication of MNAR, in observational data this perhaps has implications on adjusting effect estimates.</w:t>
-      </w:r>
-    </w:p>
-    <w:p>
-      <w:pPr>
-        <w:rPr>
-          <w:rFonts w:ascii="Arial" w:eastAsia="Times New Roman" w:hAnsi="Arial" w:cs="Arial"/>
-          <w:color w:val="222222"/>
-          <w:shd w:val="clear" w:color="auto" w:fill="FFFFFF"/>
-        </w:rPr>
-      </w:pPr>
-    </w:p>
-    <w:p>
-      <w:pPr>
-        <w:rPr>
-          <w:rFonts w:ascii="Arial" w:eastAsia="Times New Roman" w:hAnsi="Arial" w:cs="Arial"/>
-          <w:color w:val="FF0000"/>
-          <w:shd w:val="clear" w:color="auto" w:fill="FFFFFF"/>
-        </w:rPr>
-      </w:pPr>
-      <w:r>
-        <w:rPr>
-          <w:rFonts w:ascii="Arial" w:eastAsia="Times New Roman" w:hAnsi="Arial" w:cs="Arial"/>
-          <w:color w:val="FF0000"/>
-          <w:shd w:val="clear" w:color="auto" w:fill="FFFFFF"/>
-        </w:rPr>
-        <w:t>This is a good point</w:t>
-      </w:r>
-      <w:r>
-        <w:rPr>
-          <w:rFonts w:ascii="Arial" w:eastAsia="Times New Roman" w:hAnsi="Arial" w:cs="Arial"/>
-          <w:color w:val="FF0000"/>
-          <w:shd w:val="clear" w:color="auto" w:fill="FFFFFF"/>
-        </w:rPr>
-        <w:t xml:space="preserve">, and one we address when examining the relationship between missingness in a variable and observed values of other variables. There is clearly a difference in missingness rates for inpatient versus outpatient studies, for instance. </w:t>
-      </w:r>
-      <w:r>
-        <w:rPr>
-          <w:rFonts w:ascii="Arial" w:eastAsia="Times New Roman" w:hAnsi="Arial" w:cs="Arial"/>
-          <w:color w:val="FF0000"/>
-          <w:shd w:val="clear" w:color="auto" w:fill="FFFFFF"/>
-        </w:rPr>
-        <w:t xml:space="preserve">We stop short of </w:t>
-      </w:r>
-      <w:r>
-        <w:rPr>
-          <w:rFonts w:ascii="Arial" w:eastAsia="Times New Roman" w:hAnsi="Arial" w:cs="Arial"/>
-          <w:color w:val="FF0000"/>
-          <w:shd w:val="clear" w:color="auto" w:fill="FFFFFF"/>
-        </w:rPr>
-        <w:t>concluding MNAR based on this. Mainly, attrition from an RCT is a different process than those that induce the type of missingness in a meta-analysis addressed in this article (e.g., imprecise reporting or reporting not aligned to coding protocols). It could be indicative of MNAR, but it would also be consistent with MAR.</w:t>
-      </w:r>
-    </w:p>
-    <w:p>
-      <w:pPr>
-        <w:rPr>
-          <w:rFonts w:ascii="Arial" w:eastAsia="Times New Roman" w:hAnsi="Arial" w:cs="Arial"/>
-          <w:color w:val="222222"/>
-          <w:shd w:val="clear" w:color="auto" w:fill="FFFFFF"/>
-        </w:rPr>
-      </w:pPr>
-      <w:r>
-        <w:rPr>
-          <w:rFonts w:ascii="Arial" w:eastAsia="Times New Roman" w:hAnsi="Arial" w:cs="Arial"/>
-          <w:color w:val="222222"/>
-        </w:rPr>
-        <w:br/>
-      </w:r>
-      <w:r>
-        <w:rPr>
-          <w:rFonts w:ascii="Arial" w:eastAsia="Times New Roman" w:hAnsi="Arial" w:cs="Arial"/>
-          <w:color w:val="222222"/>
-          <w:shd w:val="clear" w:color="auto" w:fill="FFFFFF"/>
-        </w:rPr>
-        <w:t>Since the paper focuses on meta-</w:t>
+        <w:t xml:space="preserve"> I would expect to see some general discussion on when we can actually do something about missing data. What if we have only 10 studies? What is the relationship between number of studies and predictors? What </w:t>
       </w:r>
       <w:proofErr w:type="gramStart"/>
       <w:r>
@@ -1698,7 +2402,7 @@
           <w:color w:val="222222"/>
           <w:shd w:val="clear" w:color="auto" w:fill="FFFFFF"/>
         </w:rPr>
-        <w:t>regression</w:t>
+        <w:t>are</w:t>
       </w:r>
       <w:proofErr w:type="gramEnd"/>
       <w:r>
@@ -1707,51 +2411,57 @@
           <w:color w:val="222222"/>
           <w:shd w:val="clear" w:color="auto" w:fill="FFFFFF"/>
         </w:rPr>
-        <w:t xml:space="preserve"> I would expect to see some general discussion on when we can actually do something about missing data. What if we have only 10 studies? What is the relationship between number of studies and predictors? What </w:t>
-      </w:r>
-      <w:proofErr w:type="gramStart"/>
-      <w:r>
-        <w:rPr>
-          <w:rFonts w:ascii="Arial" w:eastAsia="Times New Roman" w:hAnsi="Arial" w:cs="Arial"/>
-          <w:color w:val="222222"/>
-          <w:shd w:val="clear" w:color="auto" w:fill="FFFFFF"/>
-        </w:rPr>
-        <w:t>are</w:t>
-      </w:r>
-      <w:proofErr w:type="gramEnd"/>
-      <w:r>
-        <w:rPr>
-          <w:rFonts w:ascii="Arial" w:eastAsia="Times New Roman" w:hAnsi="Arial" w:cs="Arial"/>
-          <w:color w:val="222222"/>
-          <w:shd w:val="clear" w:color="auto" w:fill="FFFFFF"/>
-        </w:rPr>
-        <w:t xml:space="preserve"> the minimum/maximum levels of missingness that we can actually work with? What if a covariate is missing in 70% of the studies? It does not make much sense to me to employ an imputation method. What if we have covariates that do not differentiate across studies or dichotomous predictors with few events.</w:t>
-      </w:r>
-    </w:p>
-    <w:p>
-      <w:pPr>
-        <w:rPr>
-          <w:rFonts w:ascii="Arial" w:eastAsia="Times New Roman" w:hAnsi="Arial" w:cs="Arial"/>
-          <w:color w:val="222222"/>
-          <w:shd w:val="clear" w:color="auto" w:fill="FFFFFF"/>
-        </w:rPr>
-      </w:pPr>
-    </w:p>
-    <w:p>
-      <w:pPr>
-        <w:rPr>
-          <w:rFonts w:ascii="Arial" w:eastAsia="Times New Roman" w:hAnsi="Arial" w:cs="Arial"/>
-          <w:color w:val="FF0000"/>
-          <w:shd w:val="clear" w:color="auto" w:fill="FFFFFF"/>
-        </w:rPr>
-      </w:pPr>
-      <w:r>
-        <w:rPr>
-          <w:rFonts w:ascii="Arial" w:eastAsia="Times New Roman" w:hAnsi="Arial" w:cs="Arial"/>
-          <w:color w:val="FF0000"/>
+        <w:t xml:space="preserve"> the minimum/maximum levels of missingness that we can actually work with? What if a covariate is missing in 70% of the studies? It does not make much sense to </w:t>
+      </w:r>
+      <w:r>
+        <w:rPr>
+          <w:rFonts w:ascii="Arial" w:eastAsia="Times New Roman" w:hAnsi="Arial" w:cs="Arial"/>
+          <w:color w:val="222222"/>
           <w:shd w:val="clear" w:color="auto" w:fill="FFFFFF"/>
         </w:rPr>
         <w:lastRenderedPageBreak/>
+        <w:t>me to employ an imputation method. What if we have covariates that do not differentiate across studies or dichotomous predictors with few events.</w:t>
+      </w:r>
+    </w:p>
+    <w:p>
+      <w:pPr>
+        <w:rPr>
+          <w:rFonts w:ascii="Arial" w:eastAsia="Times New Roman" w:hAnsi="Arial" w:cs="Arial"/>
+          <w:color w:val="222222"/>
+          <w:shd w:val="clear" w:color="auto" w:fill="FFFFFF"/>
+        </w:rPr>
+      </w:pPr>
+    </w:p>
+    <w:p>
+      <w:pPr>
+        <w:rPr>
+          <w:rFonts w:ascii="Arial" w:eastAsia="Times New Roman" w:hAnsi="Arial" w:cs="Arial"/>
+          <w:color w:val="FF0000"/>
+          <w:shd w:val="clear" w:color="auto" w:fill="FFFFFF"/>
+        </w:rPr>
+      </w:pPr>
+      <w:r>
+        <w:rPr>
+          <w:rFonts w:ascii="Arial" w:eastAsia="Times New Roman" w:hAnsi="Arial" w:cs="Arial"/>
+          <w:color w:val="FF0000"/>
+          <w:shd w:val="clear" w:color="auto" w:fill="FFFFFF"/>
+        </w:rPr>
+        <w:t>Authors response:</w:t>
+      </w:r>
+      <w:r>
+        <w:rPr>
+          <w:rFonts w:ascii="Arial" w:eastAsia="Times New Roman" w:hAnsi="Arial" w:cs="Arial"/>
+          <w:color w:val="FF0000"/>
+          <w:shd w:val="clear" w:color="auto" w:fill="FFFFFF"/>
+        </w:rPr>
+        <w:t xml:space="preserve"> </w:t>
+      </w:r>
+      <w:r>
+        <w:rPr>
+          <w:rFonts w:ascii="Arial" w:eastAsia="Times New Roman" w:hAnsi="Arial" w:cs="Arial"/>
+          <w:color w:val="FF0000"/>
+          <w:shd w:val="clear" w:color="auto" w:fill="FFFFFF"/>
+        </w:rPr>
         <w:t>We have added a quick summary on page XX</w:t>
       </w:r>
       <w:r>
@@ -1824,6 +2534,14 @@
           <w:color w:val="222222"/>
           <w:shd w:val="clear" w:color="auto" w:fill="FFFFFF"/>
         </w:rPr>
+        <w:t xml:space="preserve">6. </w:t>
+      </w:r>
+      <w:r>
+        <w:rPr>
+          <w:rFonts w:ascii="Arial" w:eastAsia="Times New Roman" w:hAnsi="Arial" w:cs="Arial"/>
+          <w:color w:val="222222"/>
+          <w:shd w:val="clear" w:color="auto" w:fill="FFFFFF"/>
+        </w:rPr>
         <w:t>Meta-regression is associated with a lot of pitfalls (Thompson and Higgins). Any thoughts on these regarding missing data (ecological bias, variables not differentiating across studies, confounding)? </w:t>
       </w:r>
     </w:p>
@@ -1850,6 +2568,14 @@
           <w:color w:val="FF0000"/>
           <w:shd w:val="clear" w:color="auto" w:fill="FFFFFF"/>
         </w:rPr>
+        <w:t xml:space="preserve">Authors response: </w:t>
+      </w:r>
+      <w:r>
+        <w:rPr>
+          <w:rFonts w:ascii="Arial" w:eastAsia="Times New Roman" w:hAnsi="Arial" w:cs="Arial"/>
+          <w:color w:val="FF0000"/>
+          <w:shd w:val="clear" w:color="auto" w:fill="FFFFFF"/>
+        </w:rPr>
         <w:t xml:space="preserve">Any method </w:t>
       </w:r>
       <w:r>
@@ -1882,6 +2608,14 @@
           <w:color w:val="222222"/>
           <w:shd w:val="clear" w:color="auto" w:fill="FFFFFF"/>
         </w:rPr>
+        <w:t xml:space="preserve">7. </w:t>
+      </w:r>
+      <w:r>
+        <w:rPr>
+          <w:rFonts w:ascii="Arial" w:eastAsia="Times New Roman" w:hAnsi="Arial" w:cs="Arial"/>
+          <w:color w:val="222222"/>
+          <w:shd w:val="clear" w:color="auto" w:fill="FFFFFF"/>
+        </w:rPr>
         <w:t>Along with Figure 4, why not have a figure/Table with boxed for each pair of predictors colored to represent the number of missing values on both predictors. That would clearly allow us to see if subsets of predictors tend to miss together</w:t>
       </w:r>
     </w:p>
@@ -1908,6 +2642,14 @@
           <w:color w:val="FF0000"/>
           <w:shd w:val="clear" w:color="auto" w:fill="FFFFFF"/>
         </w:rPr>
+        <w:t xml:space="preserve">Authors response: </w:t>
+      </w:r>
+      <w:r>
+        <w:rPr>
+          <w:rFonts w:ascii="Arial" w:eastAsia="Times New Roman" w:hAnsi="Arial" w:cs="Arial"/>
+          <w:color w:val="FF0000"/>
+          <w:shd w:val="clear" w:color="auto" w:fill="FFFFFF"/>
+        </w:rPr>
         <w:t xml:space="preserve">This is a </w:t>
       </w:r>
       <w:r>
@@ -1941,6 +2683,14 @@
           <w:color w:val="222222"/>
         </w:rPr>
         <w:br/>
+      </w:r>
+      <w:r>
+        <w:rPr>
+          <w:rFonts w:ascii="Arial" w:eastAsia="Times New Roman" w:hAnsi="Arial" w:cs="Arial"/>
+          <w:color w:val="222222"/>
+          <w:shd w:val="clear" w:color="auto" w:fill="FFFFFF"/>
+        </w:rPr>
+        <w:t xml:space="preserve">8. </w:t>
       </w:r>
       <w:r>
         <w:rPr>
@@ -1994,6 +2744,14 @@
           <w:color w:val="222222"/>
           <w:shd w:val="clear" w:color="auto" w:fill="FFFFFF"/>
         </w:rPr>
+        <w:t xml:space="preserve">9. </w:t>
+      </w:r>
+      <w:r>
+        <w:rPr>
+          <w:rFonts w:ascii="Arial" w:eastAsia="Times New Roman" w:hAnsi="Arial" w:cs="Arial"/>
+          <w:color w:val="222222"/>
+          <w:shd w:val="clear" w:color="auto" w:fill="FFFFFF"/>
+        </w:rPr>
         <w:t>Page 22 of 36, first line: “and that” is probably a mistake. Rephrase what you want to say.</w:t>
       </w:r>
     </w:p>
@@ -2016,6 +2774,14 @@
         <w:rPr>
           <w:rFonts w:ascii="Arial" w:eastAsia="Times New Roman" w:hAnsi="Arial" w:cs="Arial"/>
           <w:color w:val="FF0000"/>
+          <w:shd w:val="clear" w:color="auto" w:fill="FFFFFF"/>
+        </w:rPr>
+        <w:t xml:space="preserve">Authors response: </w:t>
+      </w:r>
+      <w:r>
+        <w:rPr>
+          <w:rFonts w:ascii="Arial" w:eastAsia="Times New Roman" w:hAnsi="Arial" w:cs="Arial"/>
+          <w:color w:val="FF0000"/>
         </w:rPr>
         <w:t>We have edited that line and deleted “and”.</w:t>
       </w:r>
@@ -2041,6 +2807,14 @@
           <w:color w:val="222222"/>
           <w:shd w:val="clear" w:color="auto" w:fill="FFFFFF"/>
         </w:rPr>
+        <w:t xml:space="preserve">10. </w:t>
+      </w:r>
+      <w:r>
+        <w:rPr>
+          <w:rFonts w:ascii="Arial" w:eastAsia="Times New Roman" w:hAnsi="Arial" w:cs="Arial"/>
+          <w:color w:val="222222"/>
+          <w:shd w:val="clear" w:color="auto" w:fill="FFFFFF"/>
+        </w:rPr>
         <w:t xml:space="preserve">Page 22 of 36, line 12. You say that it is not always the case that the missingness mechanism is known to the researcher. I would say that it is never </w:t>
       </w:r>
       <w:proofErr w:type="gramStart"/>
@@ -2085,6 +2859,23 @@
           <w:color w:val="FF0000"/>
           <w:shd w:val="clear" w:color="auto" w:fill="FFFFFF"/>
         </w:rPr>
+        <w:lastRenderedPageBreak/>
+        <w:t>Authors response:</w:t>
+      </w:r>
+      <w:r>
+        <w:rPr>
+          <w:rFonts w:ascii="Arial" w:eastAsia="Times New Roman" w:hAnsi="Arial" w:cs="Arial"/>
+          <w:color w:val="FF0000"/>
+          <w:shd w:val="clear" w:color="auto" w:fill="FFFFFF"/>
+        </w:rPr>
+        <w:t xml:space="preserve"> </w:t>
+      </w:r>
+      <w:r>
+        <w:rPr>
+          <w:rFonts w:ascii="Arial" w:eastAsia="Times New Roman" w:hAnsi="Arial" w:cs="Arial"/>
+          <w:color w:val="FF0000"/>
+          <w:shd w:val="clear" w:color="auto" w:fill="FFFFFF"/>
+        </w:rPr>
         <w:t>This is a really good point.</w:t>
       </w:r>
       <w:r>
@@ -2095,16 +2886,14 @@
         </w:rPr>
         <w:t xml:space="preserve"> Our motivation for suggesting EMA is that mechanisms are seldom </w:t>
       </w:r>
-      <w:proofErr w:type="gramStart"/>
-      <w:r>
-        <w:rPr>
-          <w:rFonts w:ascii="Arial" w:eastAsia="Times New Roman" w:hAnsi="Arial" w:cs="Arial"/>
-          <w:color w:val="FF0000"/>
-          <w:shd w:val="clear" w:color="auto" w:fill="FFFFFF"/>
-        </w:rPr>
-        <w:t>known, and</w:t>
-      </w:r>
-      <w:proofErr w:type="gramEnd"/>
+      <w:r>
+        <w:rPr>
+          <w:rFonts w:ascii="Arial" w:eastAsia="Times New Roman" w:hAnsi="Arial" w:cs="Arial"/>
+          <w:color w:val="FF0000"/>
+          <w:shd w:val="clear" w:color="auto" w:fill="FFFFFF"/>
+        </w:rPr>
+        <w:t>known and</w:t>
+      </w:r>
       <w:r>
         <w:rPr>
           <w:rFonts w:ascii="Arial" w:eastAsia="Times New Roman" w:hAnsi="Arial" w:cs="Arial"/>
@@ -2133,7 +2922,6 @@
           <w:color w:val="222222"/>
           <w:shd w:val="clear" w:color="auto" w:fill="FFFFFF"/>
         </w:rPr>
-        <w:lastRenderedPageBreak/>
         <w:t>Thompson SG, Higgins JP. How should meta-regression analyses be undertaken</w:t>
       </w:r>
       <w:r>
@@ -2186,6 +2974,289 @@
     </w:sectPr>
   </w:body>
 </w:document>
+</file>
+
+<file path=word/numbering.xml><?xml version="1.0" encoding="utf-8"?>
+<w:numbering xmlns:wpc="http://schemas.microsoft.com/office/word/2010/wordprocessingCanvas" xmlns:cx="http://schemas.microsoft.com/office/drawing/2014/chartex" xmlns:cx1="http://schemas.microsoft.com/office/drawing/2015/9/8/chartex" xmlns:cx2="http://schemas.microsoft.com/office/drawing/2015/10/21/chartex" xmlns:cx3="http://schemas.microsoft.com/office/drawing/2016/5/9/chartex" xmlns:cx4="http://schemas.microsoft.com/office/drawing/2016/5/10/chartex" xmlns:cx5="http://schemas.microsoft.com/office/drawing/2016/5/11/chartex" xmlns:cx6="http://schemas.microsoft.com/office/drawing/2016/5/12/chartex" xmlns:cx7="http://schemas.microsoft.com/office/drawing/2016/5/13/chartex" xmlns:cx8="http://schemas.microsoft.com/office/drawing/2016/5/14/chartex" xmlns:mc="http://schemas.openxmlformats.org/markup-compatibility/2006" xmlns:aink="http://schemas.microsoft.com/office/drawing/2016/ink" xmlns:am3d="http://schemas.microsoft.com/office/drawing/2017/model3d" xmlns:o="urn:schemas-microsoft-com:office:office" xmlns:r="http://schemas.openxmlformats.org/officeDocument/2006/relationships" xmlns:m="http://schemas.openxmlformats.org/officeDocument/2006/math" xmlns:v="urn:schemas-microsoft-com:vml" xmlns:wp14="http://schemas.microsoft.com/office/word/2010/wordprocessingDrawing" xmlns:wp="http://schemas.openxmlformats.org/drawingml/2006/wordprocessingDrawing" xmlns:w10="urn:schemas-microsoft-com:office:word" xmlns:w="http://schemas.openxmlformats.org/wordprocessingml/2006/main" xmlns:w14="http://schemas.microsoft.com/office/word/2010/wordml" xmlns:w15="http://schemas.microsoft.com/office/word/2012/wordml" xmlns:w16cex="http://schemas.microsoft.com/office/word/2018/wordml/cex" xmlns:w16cid="http://schemas.microsoft.com/office/word/2016/wordml/cid" xmlns:w16="http://schemas.microsoft.com/office/word/2018/wordml" xmlns:w16se="http://schemas.microsoft.com/office/word/2015/wordml/symex" xmlns:wpg="http://schemas.microsoft.com/office/word/2010/wordprocessingGroup" xmlns:wpi="http://schemas.microsoft.com/office/word/2010/wordprocessingInk" xmlns:wne="http://schemas.microsoft.com/office/word/2006/wordml" xmlns:wps="http://schemas.microsoft.com/office/word/2010/wordprocessingShape" mc:Ignorable="w14 w15 w16se w16cid w16 w16cex wp14">
+  <w:abstractNum w:abstractNumId="0" w15:restartNumberingAfterBreak="0">
+    <w:nsid w:val="24417795"/>
+    <w:multiLevelType w:val="hybridMultilevel"/>
+    <w:tmpl w:val="E0CA3F6A"/>
+    <w:lvl w:ilvl="0" w:tplc="0409000F">
+      <w:start w:val="1"/>
+      <w:numFmt w:val="decimal"/>
+      <w:lvlText w:val="%1."/>
+      <w:lvlJc w:val="left"/>
+      <w:pPr>
+        <w:ind w:left="720" w:hanging="360"/>
+      </w:pPr>
+      <w:rPr>
+        <w:rFonts w:hint="default"/>
+      </w:rPr>
+    </w:lvl>
+    <w:lvl w:ilvl="1" w:tplc="04090019" w:tentative="1">
+      <w:start w:val="1"/>
+      <w:numFmt w:val="lowerLetter"/>
+      <w:lvlText w:val="%2."/>
+      <w:lvlJc w:val="left"/>
+      <w:pPr>
+        <w:ind w:left="1440" w:hanging="360"/>
+      </w:pPr>
+    </w:lvl>
+    <w:lvl w:ilvl="2" w:tplc="0409001B" w:tentative="1">
+      <w:start w:val="1"/>
+      <w:numFmt w:val="lowerRoman"/>
+      <w:lvlText w:val="%3."/>
+      <w:lvlJc w:val="right"/>
+      <w:pPr>
+        <w:ind w:left="2160" w:hanging="180"/>
+      </w:pPr>
+    </w:lvl>
+    <w:lvl w:ilvl="3" w:tplc="0409000F" w:tentative="1">
+      <w:start w:val="1"/>
+      <w:numFmt w:val="decimal"/>
+      <w:lvlText w:val="%4."/>
+      <w:lvlJc w:val="left"/>
+      <w:pPr>
+        <w:ind w:left="2880" w:hanging="360"/>
+      </w:pPr>
+    </w:lvl>
+    <w:lvl w:ilvl="4" w:tplc="04090019" w:tentative="1">
+      <w:start w:val="1"/>
+      <w:numFmt w:val="lowerLetter"/>
+      <w:lvlText w:val="%5."/>
+      <w:lvlJc w:val="left"/>
+      <w:pPr>
+        <w:ind w:left="3600" w:hanging="360"/>
+      </w:pPr>
+    </w:lvl>
+    <w:lvl w:ilvl="5" w:tplc="0409001B" w:tentative="1">
+      <w:start w:val="1"/>
+      <w:numFmt w:val="lowerRoman"/>
+      <w:lvlText w:val="%6."/>
+      <w:lvlJc w:val="right"/>
+      <w:pPr>
+        <w:ind w:left="4320" w:hanging="180"/>
+      </w:pPr>
+    </w:lvl>
+    <w:lvl w:ilvl="6" w:tplc="0409000F" w:tentative="1">
+      <w:start w:val="1"/>
+      <w:numFmt w:val="decimal"/>
+      <w:lvlText w:val="%7."/>
+      <w:lvlJc w:val="left"/>
+      <w:pPr>
+        <w:ind w:left="5040" w:hanging="360"/>
+      </w:pPr>
+    </w:lvl>
+    <w:lvl w:ilvl="7" w:tplc="04090019" w:tentative="1">
+      <w:start w:val="1"/>
+      <w:numFmt w:val="lowerLetter"/>
+      <w:lvlText w:val="%8."/>
+      <w:lvlJc w:val="left"/>
+      <w:pPr>
+        <w:ind w:left="5760" w:hanging="360"/>
+      </w:pPr>
+    </w:lvl>
+    <w:lvl w:ilvl="8" w:tplc="0409001B" w:tentative="1">
+      <w:start w:val="1"/>
+      <w:numFmt w:val="lowerRoman"/>
+      <w:lvlText w:val="%9."/>
+      <w:lvlJc w:val="right"/>
+      <w:pPr>
+        <w:ind w:left="6480" w:hanging="180"/>
+      </w:pPr>
+    </w:lvl>
+  </w:abstractNum>
+  <w:abstractNum w:abstractNumId="1" w15:restartNumberingAfterBreak="0">
+    <w:nsid w:val="2FB204BE"/>
+    <w:multiLevelType w:val="hybridMultilevel"/>
+    <w:tmpl w:val="072EEC2E"/>
+    <w:lvl w:ilvl="0" w:tplc="0409000F">
+      <w:start w:val="1"/>
+      <w:numFmt w:val="decimal"/>
+      <w:lvlText w:val="%1."/>
+      <w:lvlJc w:val="left"/>
+      <w:pPr>
+        <w:ind w:left="720" w:hanging="360"/>
+      </w:pPr>
+      <w:rPr>
+        <w:rFonts w:hint="default"/>
+        <w:b w:val="0"/>
+      </w:rPr>
+    </w:lvl>
+    <w:lvl w:ilvl="1" w:tplc="04090019" w:tentative="1">
+      <w:start w:val="1"/>
+      <w:numFmt w:val="lowerLetter"/>
+      <w:lvlText w:val="%2."/>
+      <w:lvlJc w:val="left"/>
+      <w:pPr>
+        <w:ind w:left="1440" w:hanging="360"/>
+      </w:pPr>
+    </w:lvl>
+    <w:lvl w:ilvl="2" w:tplc="0409001B" w:tentative="1">
+      <w:start w:val="1"/>
+      <w:numFmt w:val="lowerRoman"/>
+      <w:lvlText w:val="%3."/>
+      <w:lvlJc w:val="right"/>
+      <w:pPr>
+        <w:ind w:left="2160" w:hanging="180"/>
+      </w:pPr>
+    </w:lvl>
+    <w:lvl w:ilvl="3" w:tplc="0409000F" w:tentative="1">
+      <w:start w:val="1"/>
+      <w:numFmt w:val="decimal"/>
+      <w:lvlText w:val="%4."/>
+      <w:lvlJc w:val="left"/>
+      <w:pPr>
+        <w:ind w:left="2880" w:hanging="360"/>
+      </w:pPr>
+    </w:lvl>
+    <w:lvl w:ilvl="4" w:tplc="04090019" w:tentative="1">
+      <w:start w:val="1"/>
+      <w:numFmt w:val="lowerLetter"/>
+      <w:lvlText w:val="%5."/>
+      <w:lvlJc w:val="left"/>
+      <w:pPr>
+        <w:ind w:left="3600" w:hanging="360"/>
+      </w:pPr>
+    </w:lvl>
+    <w:lvl w:ilvl="5" w:tplc="0409001B" w:tentative="1">
+      <w:start w:val="1"/>
+      <w:numFmt w:val="lowerRoman"/>
+      <w:lvlText w:val="%6."/>
+      <w:lvlJc w:val="right"/>
+      <w:pPr>
+        <w:ind w:left="4320" w:hanging="180"/>
+      </w:pPr>
+    </w:lvl>
+    <w:lvl w:ilvl="6" w:tplc="0409000F" w:tentative="1">
+      <w:start w:val="1"/>
+      <w:numFmt w:val="decimal"/>
+      <w:lvlText w:val="%7."/>
+      <w:lvlJc w:val="left"/>
+      <w:pPr>
+        <w:ind w:left="5040" w:hanging="360"/>
+      </w:pPr>
+    </w:lvl>
+    <w:lvl w:ilvl="7" w:tplc="04090019" w:tentative="1">
+      <w:start w:val="1"/>
+      <w:numFmt w:val="lowerLetter"/>
+      <w:lvlText w:val="%8."/>
+      <w:lvlJc w:val="left"/>
+      <w:pPr>
+        <w:ind w:left="5760" w:hanging="360"/>
+      </w:pPr>
+    </w:lvl>
+    <w:lvl w:ilvl="8" w:tplc="0409001B" w:tentative="1">
+      <w:start w:val="1"/>
+      <w:numFmt w:val="lowerRoman"/>
+      <w:lvlText w:val="%9."/>
+      <w:lvlJc w:val="right"/>
+      <w:pPr>
+        <w:ind w:left="6480" w:hanging="180"/>
+      </w:pPr>
+    </w:lvl>
+  </w:abstractNum>
+  <w:abstractNum w:abstractNumId="2" w15:restartNumberingAfterBreak="0">
+    <w:nsid w:val="368545B5"/>
+    <w:multiLevelType w:val="hybridMultilevel"/>
+    <w:tmpl w:val="1F5445E6"/>
+    <w:lvl w:ilvl="0" w:tplc="9306DDA8">
+      <w:start w:val="1"/>
+      <w:numFmt w:val="decimal"/>
+      <w:lvlText w:val="%1."/>
+      <w:lvlJc w:val="left"/>
+      <w:pPr>
+        <w:ind w:left="450" w:hanging="360"/>
+      </w:pPr>
+      <w:rPr>
+        <w:rFonts w:hint="default"/>
+        <w:b w:val="0"/>
+      </w:rPr>
+    </w:lvl>
+    <w:lvl w:ilvl="1" w:tplc="04090019" w:tentative="1">
+      <w:start w:val="1"/>
+      <w:numFmt w:val="lowerLetter"/>
+      <w:lvlText w:val="%2."/>
+      <w:lvlJc w:val="left"/>
+      <w:pPr>
+        <w:ind w:left="1170" w:hanging="360"/>
+      </w:pPr>
+    </w:lvl>
+    <w:lvl w:ilvl="2" w:tplc="0409001B" w:tentative="1">
+      <w:start w:val="1"/>
+      <w:numFmt w:val="lowerRoman"/>
+      <w:lvlText w:val="%3."/>
+      <w:lvlJc w:val="right"/>
+      <w:pPr>
+        <w:ind w:left="1890" w:hanging="180"/>
+      </w:pPr>
+    </w:lvl>
+    <w:lvl w:ilvl="3" w:tplc="0409000F" w:tentative="1">
+      <w:start w:val="1"/>
+      <w:numFmt w:val="decimal"/>
+      <w:lvlText w:val="%4."/>
+      <w:lvlJc w:val="left"/>
+      <w:pPr>
+        <w:ind w:left="2610" w:hanging="360"/>
+      </w:pPr>
+    </w:lvl>
+    <w:lvl w:ilvl="4" w:tplc="04090019" w:tentative="1">
+      <w:start w:val="1"/>
+      <w:numFmt w:val="lowerLetter"/>
+      <w:lvlText w:val="%5."/>
+      <w:lvlJc w:val="left"/>
+      <w:pPr>
+        <w:ind w:left="3330" w:hanging="360"/>
+      </w:pPr>
+    </w:lvl>
+    <w:lvl w:ilvl="5" w:tplc="0409001B" w:tentative="1">
+      <w:start w:val="1"/>
+      <w:numFmt w:val="lowerRoman"/>
+      <w:lvlText w:val="%6."/>
+      <w:lvlJc w:val="right"/>
+      <w:pPr>
+        <w:ind w:left="4050" w:hanging="180"/>
+      </w:pPr>
+    </w:lvl>
+    <w:lvl w:ilvl="6" w:tplc="0409000F" w:tentative="1">
+      <w:start w:val="1"/>
+      <w:numFmt w:val="decimal"/>
+      <w:lvlText w:val="%7."/>
+      <w:lvlJc w:val="left"/>
+      <w:pPr>
+        <w:ind w:left="4770" w:hanging="360"/>
+      </w:pPr>
+    </w:lvl>
+    <w:lvl w:ilvl="7" w:tplc="04090019" w:tentative="1">
+      <w:start w:val="1"/>
+      <w:numFmt w:val="lowerLetter"/>
+      <w:lvlText w:val="%8."/>
+      <w:lvlJc w:val="left"/>
+      <w:pPr>
+        <w:ind w:left="5490" w:hanging="360"/>
+      </w:pPr>
+    </w:lvl>
+    <w:lvl w:ilvl="8" w:tplc="0409001B" w:tentative="1">
+      <w:start w:val="1"/>
+      <w:numFmt w:val="lowerRoman"/>
+      <w:lvlText w:val="%9."/>
+      <w:lvlJc w:val="right"/>
+      <w:pPr>
+        <w:ind w:left="6210" w:hanging="180"/>
+      </w:pPr>
+    </w:lvl>
+  </w:abstractNum>
+  <w:num w:numId="1">
+    <w:abstractNumId w:val="0"/>
+  </w:num>
+  <w:num w:numId="2">
+    <w:abstractNumId w:val="1"/>
+  </w:num>
+  <w:num w:numId="3">
+    <w:abstractNumId w:val="2"/>
+  </w:num>
+</w:numbering>
 </file>
 
 <file path=word/styles.xml><?xml version="1.0" encoding="utf-8"?>
@@ -2610,6 +3681,17 @@
     <w:semiHidden/>
     <w:unhideWhenUsed/>
   </w:style>
+  <w:style w:type="paragraph" w:styleId="ListParagraph">
+    <w:name w:val="List Paragraph"/>
+    <w:basedOn w:val="Normal"/>
+    <w:uiPriority w:val="34"/>
+    <w:qFormat/>
+    <w:rsid w:val="00FD0C0A"/>
+    <w:pPr>
+      <w:ind w:left="720"/>
+      <w:contextualSpacing/>
+    </w:pPr>
+  </w:style>
 </w:styles>
 </file>
 

</xml_diff>